<commit_message>
avances en Git con Grep & Log y modelo de listas enlazadas en C
</commit_message>
<xml_diff>
--- a/Harvard/CS50's Introduction to Computer Science/Week 5, Data structures/Listas enlazadas.docx
+++ b/Harvard/CS50's Introduction to Computer Science/Week 5, Data structures/Listas enlazadas.docx
@@ -10,6 +10,7 @@
         </w:numPr>
         <w:jc w:val="both"/>
         <w:spacing w:lineRule="auto" w:line="259" w:before="0" w:after="0"/>
+        <w:widowControl w:val="1"/>
         <w:ind w:right="0" w:left="0" w:firstLine="0"/>
         <w:rPr>
           <w:i w:val="1"/>
@@ -20,6 +21,8 @@
           <w:rFonts w:ascii="Times New Roman" w:eastAsia="Times New Roman" w:hAnsi="Times New Roman" w:hint="default"/>
         </w:rPr>
         <w:wordWrap w:val="0"/>
+        <w:autoSpaceDE w:val="0"/>
+        <w:autoSpaceDN w:val="0"/>
       </w:pPr>
       <w:r>
         <w:rPr>
@@ -41,33 +44,39 @@
         </w:numPr>
         <w:jc w:val="both"/>
         <w:spacing w:lineRule="auto" w:line="259" w:before="0" w:after="0"/>
-        <w:ind w:right="0" w:left="0" w:firstLine="0"/>
-        <w:rPr>
-          <w:i w:val="1"/>
-          <w:color w:val="auto"/>
-          <w:sz w:val="20"/>
-          <w:szCs w:val="20"/>
-          <w:rFonts w:ascii="Times New Roman" w:eastAsia="Times New Roman" w:hAnsi="Times New Roman" w:hint="default"/>
-        </w:rPr>
-        <w:wordWrap w:val="0"/>
-      </w:pPr>
-    </w:p>
-    <w:p>
-      <w:pPr>
-        <w:numPr>
-          <w:ilvl w:val="0"/>
-          <w:numId w:val="0"/>
-        </w:numPr>
-        <w:jc w:val="both"/>
-        <w:spacing w:lineRule="auto" w:line="259" w:before="0" w:after="0"/>
-        <w:ind w:right="0" w:left="0" w:firstLine="0"/>
-        <w:rPr>
-          <w:color w:val="auto"/>
-          <w:sz w:val="20"/>
-          <w:szCs w:val="20"/>
-          <w:rFonts w:ascii="Times New Roman" w:eastAsia="Times New Roman" w:hAnsi="Times New Roman" w:hint="default"/>
-        </w:rPr>
-        <w:wordWrap w:val="0"/>
+        <w:widowControl w:val="1"/>
+        <w:ind w:right="0" w:left="0" w:firstLine="0"/>
+        <w:rPr>
+          <w:i w:val="1"/>
+          <w:color w:val="auto"/>
+          <w:sz w:val="20"/>
+          <w:szCs w:val="20"/>
+          <w:rFonts w:ascii="Times New Roman" w:eastAsia="Times New Roman" w:hAnsi="Times New Roman" w:hint="default"/>
+        </w:rPr>
+        <w:wordWrap w:val="0"/>
+        <w:autoSpaceDE w:val="0"/>
+        <w:autoSpaceDN w:val="0"/>
+      </w:pPr>
+    </w:p>
+    <w:p>
+      <w:pPr>
+        <w:numPr>
+          <w:ilvl w:val="0"/>
+          <w:numId w:val="0"/>
+        </w:numPr>
+        <w:jc w:val="both"/>
+        <w:spacing w:lineRule="auto" w:line="259" w:before="0" w:after="0"/>
+        <w:widowControl w:val="1"/>
+        <w:ind w:right="0" w:left="0" w:firstLine="0"/>
+        <w:rPr>
+          <w:color w:val="auto"/>
+          <w:sz w:val="20"/>
+          <w:szCs w:val="20"/>
+          <w:rFonts w:ascii="Times New Roman" w:eastAsia="Times New Roman" w:hAnsi="Times New Roman" w:hint="default"/>
+        </w:rPr>
+        <w:wordWrap w:val="0"/>
+        <w:autoSpaceDE w:val="0"/>
+        <w:autoSpaceDN w:val="0"/>
       </w:pPr>
       <w:r>
         <w:rPr>
@@ -125,33 +134,39 @@
         </w:numPr>
         <w:jc w:val="both"/>
         <w:spacing w:lineRule="auto" w:line="259" w:before="0" w:after="0"/>
-        <w:ind w:right="0" w:left="0" w:firstLine="0"/>
-        <w:rPr>
-          <w:color w:val="auto"/>
-          <w:sz w:val="20"/>
-          <w:szCs w:val="20"/>
-          <w:rFonts w:ascii="Times New Roman" w:eastAsia="Times New Roman" w:hAnsi="Times New Roman" w:hint="default"/>
-        </w:rPr>
-        <w:wordWrap w:val="0"/>
-      </w:pPr>
-    </w:p>
-    <w:p>
-      <w:pPr>
-        <w:numPr>
-          <w:ilvl w:val="0"/>
-          <w:numId w:val="0"/>
-        </w:numPr>
-        <w:jc w:val="both"/>
-        <w:spacing w:lineRule="auto" w:line="259" w:before="0" w:after="0"/>
-        <w:ind w:right="0" w:left="0" w:firstLine="0"/>
-        <w:rPr>
-          <w:i w:val="1"/>
-          <w:color w:val="auto"/>
-          <w:sz w:val="20"/>
-          <w:szCs w:val="20"/>
-          <w:rFonts w:ascii="Times New Roman" w:eastAsia="Times New Roman" w:hAnsi="Times New Roman" w:hint="default"/>
-        </w:rPr>
-        <w:wordWrap w:val="0"/>
+        <w:widowControl w:val="1"/>
+        <w:ind w:right="0" w:left="0" w:firstLine="0"/>
+        <w:rPr>
+          <w:color w:val="auto"/>
+          <w:sz w:val="20"/>
+          <w:szCs w:val="20"/>
+          <w:rFonts w:ascii="Times New Roman" w:eastAsia="Times New Roman" w:hAnsi="Times New Roman" w:hint="default"/>
+        </w:rPr>
+        <w:wordWrap w:val="0"/>
+        <w:autoSpaceDE w:val="0"/>
+        <w:autoSpaceDN w:val="0"/>
+      </w:pPr>
+    </w:p>
+    <w:p>
+      <w:pPr>
+        <w:numPr>
+          <w:ilvl w:val="0"/>
+          <w:numId w:val="0"/>
+        </w:numPr>
+        <w:jc w:val="both"/>
+        <w:spacing w:lineRule="auto" w:line="259" w:before="0" w:after="0"/>
+        <w:widowControl w:val="1"/>
+        <w:ind w:right="0" w:left="0" w:firstLine="0"/>
+        <w:rPr>
+          <w:i w:val="1"/>
+          <w:color w:val="auto"/>
+          <w:sz w:val="20"/>
+          <w:szCs w:val="20"/>
+          <w:rFonts w:ascii="Times New Roman" w:eastAsia="Times New Roman" w:hAnsi="Times New Roman" w:hint="default"/>
+        </w:rPr>
+        <w:wordWrap w:val="0"/>
+        <w:autoSpaceDE w:val="0"/>
+        <w:autoSpaceDN w:val="0"/>
       </w:pPr>
       <w:r>
         <w:rPr>
@@ -273,32 +288,38 @@
         </w:numPr>
         <w:jc w:val="both"/>
         <w:spacing w:lineRule="auto" w:line="259" w:before="0" w:after="0"/>
-        <w:ind w:right="0" w:left="0" w:firstLine="0"/>
-        <w:rPr>
-          <w:color w:val="auto"/>
-          <w:sz w:val="20"/>
-          <w:szCs w:val="20"/>
-          <w:rFonts w:ascii="Times New Roman" w:eastAsia="Times New Roman" w:hAnsi="Times New Roman" w:hint="default"/>
-        </w:rPr>
-        <w:wordWrap w:val="0"/>
-      </w:pPr>
-    </w:p>
-    <w:p>
-      <w:pPr>
-        <w:numPr>
-          <w:ilvl w:val="0"/>
-          <w:numId w:val="0"/>
-        </w:numPr>
-        <w:jc w:val="both"/>
-        <w:spacing w:lineRule="auto" w:line="259" w:before="0" w:after="0"/>
-        <w:ind w:right="0" w:left="0" w:firstLine="0"/>
-        <w:rPr>
-          <w:color w:val="auto"/>
-          <w:sz w:val="20"/>
-          <w:szCs w:val="20"/>
-          <w:rFonts w:ascii="Times New Roman" w:eastAsia="Times New Roman" w:hAnsi="Times New Roman" w:hint="default"/>
-        </w:rPr>
-        <w:wordWrap w:val="0"/>
+        <w:widowControl w:val="1"/>
+        <w:ind w:right="0" w:left="0" w:firstLine="0"/>
+        <w:rPr>
+          <w:color w:val="auto"/>
+          <w:sz w:val="20"/>
+          <w:szCs w:val="20"/>
+          <w:rFonts w:ascii="Times New Roman" w:eastAsia="Times New Roman" w:hAnsi="Times New Roman" w:hint="default"/>
+        </w:rPr>
+        <w:wordWrap w:val="0"/>
+        <w:autoSpaceDE w:val="0"/>
+        <w:autoSpaceDN w:val="0"/>
+      </w:pPr>
+    </w:p>
+    <w:p>
+      <w:pPr>
+        <w:numPr>
+          <w:ilvl w:val="0"/>
+          <w:numId w:val="0"/>
+        </w:numPr>
+        <w:jc w:val="both"/>
+        <w:spacing w:lineRule="auto" w:line="259" w:before="0" w:after="0"/>
+        <w:widowControl w:val="1"/>
+        <w:ind w:right="0" w:left="0" w:firstLine="0"/>
+        <w:rPr>
+          <w:color w:val="auto"/>
+          <w:sz w:val="20"/>
+          <w:szCs w:val="20"/>
+          <w:rFonts w:ascii="Times New Roman" w:eastAsia="Times New Roman" w:hAnsi="Times New Roman" w:hint="default"/>
+        </w:rPr>
+        <w:wordWrap w:val="0"/>
+        <w:autoSpaceDE w:val="0"/>
+        <w:autoSpaceDN w:val="0"/>
       </w:pPr>
       <w:r>
         <w:rPr>
@@ -334,16 +355,16 @@
           <w:szCs w:val="20"/>
           <w:rFonts w:ascii="Times New Roman" w:eastAsia="Times New Roman" w:hAnsi="Times New Roman" w:hint="default"/>
         </w:rPr>
-        <w:t xml:space="preserve">relacione: ese espacio de memoria extra. En ese espacio de memoria extra, por ejemplo de mi valor o elemento </w:t>
-      </w:r>
-      <w:r>
-        <w:rPr>
-          <w:color w:val="auto"/>
-          <w:sz w:val="20"/>
-          <w:szCs w:val="20"/>
-          <w:rFonts w:ascii="Times New Roman" w:eastAsia="Times New Roman" w:hAnsi="Times New Roman" w:hint="default"/>
-        </w:rPr>
-        <w:t xml:space="preserve">1, realmente se ocuparía un puntero que </w:t>
+        <w:t xml:space="preserve">relacione: ese espacio de memoria extra. En ese espacio de memoria extra, por ejemplo de mi valor o elemento 1, </w:t>
+      </w:r>
+      <w:r>
+        <w:rPr>
+          <w:color w:val="auto"/>
+          <w:sz w:val="20"/>
+          <w:szCs w:val="20"/>
+          <w:rFonts w:ascii="Times New Roman" w:eastAsia="Times New Roman" w:hAnsi="Times New Roman" w:hint="default"/>
+        </w:rPr>
+        <w:t xml:space="preserve">realmente se ocuparía un puntero que </w:t>
       </w:r>
       <w:r>
         <w:rPr>
@@ -362,16 +383,16 @@
           <w:szCs w:val="20"/>
           <w:rFonts w:ascii="Times New Roman" w:eastAsia="Times New Roman" w:hAnsi="Times New Roman" w:hint="default"/>
         </w:rPr>
-        <w:t xml:space="preserve"> hacia la ubicación del valor o elemento posterior a este primero, </w:t>
-      </w:r>
-      <w:r>
-        <w:rPr>
-          <w:color w:val="auto"/>
-          <w:sz w:val="20"/>
-          <w:szCs w:val="20"/>
-          <w:rFonts w:ascii="Times New Roman" w:eastAsia="Times New Roman" w:hAnsi="Times New Roman" w:hint="default"/>
-        </w:rPr>
-        <w:t xml:space="preserve">el valor que le sigue a “1” y que me interesa; es decir, hacia el valor numérico “2”, si vengo del “1” </w:t>
+        <w:t xml:space="preserve"> hacia la ubicación del valor o elemento posterior a este primero, el </w:t>
+      </w:r>
+      <w:r>
+        <w:rPr>
+          <w:color w:val="auto"/>
+          <w:sz w:val="20"/>
+          <w:szCs w:val="20"/>
+          <w:rFonts w:ascii="Times New Roman" w:eastAsia="Times New Roman" w:hAnsi="Times New Roman" w:hint="default"/>
+        </w:rPr>
+        <w:t xml:space="preserve">valor que le sigue a “1” y que me interesa; es decir, hacia el valor numérico “2”, si vengo del “1” </w:t>
       </w:r>
       <w:r>
         <w:rPr>
@@ -413,32 +434,38 @@
         </w:numPr>
         <w:jc w:val="both"/>
         <w:spacing w:lineRule="auto" w:line="259" w:before="0" w:after="0"/>
-        <w:ind w:right="0" w:left="0" w:firstLine="0"/>
-        <w:rPr>
-          <w:color w:val="auto"/>
-          <w:sz w:val="20"/>
-          <w:szCs w:val="20"/>
-          <w:rFonts w:ascii="Times New Roman" w:eastAsia="Times New Roman" w:hAnsi="Times New Roman" w:hint="default"/>
-        </w:rPr>
-        <w:wordWrap w:val="0"/>
-      </w:pPr>
-    </w:p>
-    <w:p>
-      <w:pPr>
-        <w:numPr>
-          <w:ilvl w:val="0"/>
-          <w:numId w:val="0"/>
-        </w:numPr>
-        <w:jc w:val="both"/>
-        <w:spacing w:lineRule="auto" w:line="259" w:before="0" w:after="0"/>
-        <w:ind w:right="0" w:left="0" w:firstLine="0"/>
-        <w:rPr>
-          <w:color w:val="auto"/>
-          <w:sz w:val="20"/>
-          <w:szCs w:val="20"/>
-          <w:rFonts w:ascii="Times New Roman" w:eastAsia="Times New Roman" w:hAnsi="Times New Roman" w:hint="default"/>
-        </w:rPr>
-        <w:wordWrap w:val="0"/>
+        <w:widowControl w:val="1"/>
+        <w:ind w:right="0" w:left="0" w:firstLine="0"/>
+        <w:rPr>
+          <w:color w:val="auto"/>
+          <w:sz w:val="20"/>
+          <w:szCs w:val="20"/>
+          <w:rFonts w:ascii="Times New Roman" w:eastAsia="Times New Roman" w:hAnsi="Times New Roman" w:hint="default"/>
+        </w:rPr>
+        <w:wordWrap w:val="0"/>
+        <w:autoSpaceDE w:val="0"/>
+        <w:autoSpaceDN w:val="0"/>
+      </w:pPr>
+    </w:p>
+    <w:p>
+      <w:pPr>
+        <w:numPr>
+          <w:ilvl w:val="0"/>
+          <w:numId w:val="0"/>
+        </w:numPr>
+        <w:jc w:val="both"/>
+        <w:spacing w:lineRule="auto" w:line="259" w:before="0" w:after="0"/>
+        <w:widowControl w:val="1"/>
+        <w:ind w:right="0" w:left="0" w:firstLine="0"/>
+        <w:rPr>
+          <w:color w:val="auto"/>
+          <w:sz w:val="20"/>
+          <w:szCs w:val="20"/>
+          <w:rFonts w:ascii="Times New Roman" w:eastAsia="Times New Roman" w:hAnsi="Times New Roman" w:hint="default"/>
+        </w:rPr>
+        <w:wordWrap w:val="0"/>
+        <w:autoSpaceDE w:val="0"/>
+        <w:autoSpaceDN w:val="0"/>
       </w:pPr>
       <w:r>
         <w:rPr>
@@ -582,32 +609,38 @@
         </w:numPr>
         <w:jc w:val="both"/>
         <w:spacing w:lineRule="auto" w:line="259" w:before="0" w:after="0"/>
-        <w:ind w:right="0" w:left="0" w:firstLine="0"/>
-        <w:rPr>
-          <w:color w:val="auto"/>
-          <w:sz w:val="20"/>
-          <w:szCs w:val="20"/>
-          <w:rFonts w:ascii="Times New Roman" w:eastAsia="Times New Roman" w:hAnsi="Times New Roman" w:hint="default"/>
-        </w:rPr>
-        <w:wordWrap w:val="0"/>
-      </w:pPr>
-    </w:p>
-    <w:p>
-      <w:pPr>
-        <w:numPr>
-          <w:ilvl w:val="0"/>
-          <w:numId w:val="0"/>
-        </w:numPr>
-        <w:jc w:val="both"/>
-        <w:spacing w:lineRule="auto" w:line="259" w:before="0" w:after="0"/>
-        <w:ind w:right="0" w:left="0" w:firstLine="0"/>
-        <w:rPr>
-          <w:color w:val="auto"/>
-          <w:sz w:val="20"/>
-          <w:szCs w:val="20"/>
-          <w:rFonts w:ascii="Times New Roman" w:eastAsia="Times New Roman" w:hAnsi="Times New Roman" w:hint="default"/>
-        </w:rPr>
-        <w:wordWrap w:val="0"/>
+        <w:widowControl w:val="1"/>
+        <w:ind w:right="0" w:left="0" w:firstLine="0"/>
+        <w:rPr>
+          <w:color w:val="auto"/>
+          <w:sz w:val="20"/>
+          <w:szCs w:val="20"/>
+          <w:rFonts w:ascii="Times New Roman" w:eastAsia="Times New Roman" w:hAnsi="Times New Roman" w:hint="default"/>
+        </w:rPr>
+        <w:wordWrap w:val="0"/>
+        <w:autoSpaceDE w:val="0"/>
+        <w:autoSpaceDN w:val="0"/>
+      </w:pPr>
+    </w:p>
+    <w:p>
+      <w:pPr>
+        <w:numPr>
+          <w:ilvl w:val="0"/>
+          <w:numId w:val="0"/>
+        </w:numPr>
+        <w:jc w:val="both"/>
+        <w:spacing w:lineRule="auto" w:line="259" w:before="0" w:after="0"/>
+        <w:widowControl w:val="1"/>
+        <w:ind w:right="0" w:left="0" w:firstLine="0"/>
+        <w:rPr>
+          <w:color w:val="auto"/>
+          <w:sz w:val="20"/>
+          <w:szCs w:val="20"/>
+          <w:rFonts w:ascii="Times New Roman" w:eastAsia="Times New Roman" w:hAnsi="Times New Roman" w:hint="default"/>
+        </w:rPr>
+        <w:wordWrap w:val="0"/>
+        <w:autoSpaceDE w:val="0"/>
+        <w:autoSpaceDN w:val="0"/>
       </w:pPr>
       <w:r>
         <w:rPr>
@@ -646,32 +679,38 @@
         </w:numPr>
         <w:jc w:val="both"/>
         <w:spacing w:lineRule="auto" w:line="259" w:before="0" w:after="0"/>
-        <w:ind w:right="0" w:left="0" w:firstLine="0"/>
-        <w:rPr>
-          <w:color w:val="auto"/>
-          <w:sz w:val="20"/>
-          <w:szCs w:val="20"/>
-          <w:rFonts w:ascii="Times New Roman" w:eastAsia="Times New Roman" w:hAnsi="Times New Roman" w:hint="default"/>
-        </w:rPr>
-        <w:wordWrap w:val="0"/>
-      </w:pPr>
-    </w:p>
-    <w:p>
-      <w:pPr>
-        <w:numPr>
-          <w:ilvl w:val="0"/>
-          <w:numId w:val="0"/>
-        </w:numPr>
-        <w:jc w:val="both"/>
-        <w:spacing w:lineRule="auto" w:line="259" w:before="0" w:after="0"/>
-        <w:ind w:right="0" w:left="0" w:firstLine="0"/>
-        <w:rPr>
-          <w:color w:val="auto"/>
-          <w:sz w:val="20"/>
-          <w:szCs w:val="20"/>
-          <w:rFonts w:ascii="Times New Roman" w:eastAsia="Times New Roman" w:hAnsi="Times New Roman" w:hint="default"/>
-        </w:rPr>
-        <w:wordWrap w:val="0"/>
+        <w:widowControl w:val="1"/>
+        <w:ind w:right="0" w:left="0" w:firstLine="0"/>
+        <w:rPr>
+          <w:color w:val="auto"/>
+          <w:sz w:val="20"/>
+          <w:szCs w:val="20"/>
+          <w:rFonts w:ascii="Times New Roman" w:eastAsia="Times New Roman" w:hAnsi="Times New Roman" w:hint="default"/>
+        </w:rPr>
+        <w:wordWrap w:val="0"/>
+        <w:autoSpaceDE w:val="0"/>
+        <w:autoSpaceDN w:val="0"/>
+      </w:pPr>
+    </w:p>
+    <w:p>
+      <w:pPr>
+        <w:numPr>
+          <w:ilvl w:val="0"/>
+          <w:numId w:val="0"/>
+        </w:numPr>
+        <w:jc w:val="both"/>
+        <w:spacing w:lineRule="auto" w:line="259" w:before="0" w:after="0"/>
+        <w:widowControl w:val="1"/>
+        <w:ind w:right="0" w:left="0" w:firstLine="0"/>
+        <w:rPr>
+          <w:color w:val="auto"/>
+          <w:sz w:val="20"/>
+          <w:szCs w:val="20"/>
+          <w:rFonts w:ascii="Times New Roman" w:eastAsia="Times New Roman" w:hAnsi="Times New Roman" w:hint="default"/>
+        </w:rPr>
+        <w:wordWrap w:val="0"/>
+        <w:autoSpaceDE w:val="0"/>
+        <w:autoSpaceDN w:val="0"/>
       </w:pPr>
       <w:r>
         <w:rPr>
@@ -679,9 +718,9 @@
         </w:rPr>
         <w:drawing>
           <wp:inline distT="0" distB="0" distL="0" distR="0">
-            <wp:extent cx="1884679" cy="1410970"/>
+            <wp:extent cx="1885315" cy="1411605"/>
             <wp:effectExtent l="0" t="0" r="0" b="0"/>
-            <wp:docPr id="11" name="Imagen 1"/>
+            <wp:docPr id="9" name="Imagen 1"/>
             <wp:cNvGraphicFramePr>
               <a:graphicFrameLocks xmlns:a="http://schemas.openxmlformats.org/drawingml/2006/main" noChangeAspect="1"/>
             </wp:cNvGraphicFramePr>
@@ -689,7 +728,7 @@
               <a:graphicData uri="http://schemas.openxmlformats.org/drawingml/2006/picture">
                 <pic:pic xmlns:pic="http://schemas.openxmlformats.org/drawingml/2006/picture">
                   <pic:nvPicPr>
-                    <pic:cNvPr id="1" name="Picture 1" descr="/Users/robertovelasquezdean/Library/Group Containers/L48J367XN4.com.infraware.PolarisOffice/EngineTemp/96027/fImage30744114833.png"/>
+                    <pic:cNvPr id="1" name="Picture 1" descr="/Users/robertovelasquezdean/Library/Group Containers/L48J367XN4.com.infraware.PolarisOffice/EngineTemp/73071/fImage30744114833.png"/>
                     <pic:cNvPicPr>
                       <a:picLocks noChangeAspect="1" noChangeArrowheads="1"/>
                     </pic:cNvPicPr>
@@ -709,7 +748,7 @@
                   <pic:spPr>
                     <a:xfrm>
                       <a:off x="0" y="0"/>
-                      <a:ext cx="1885315" cy="1411605"/>
+                      <a:ext cx="1885950" cy="1412240"/>
                     </a:xfrm>
                     <a:prstGeom prst="rect"/>
                     <a:ln cap="flat"/>
@@ -729,32 +768,38 @@
         </w:numPr>
         <w:jc w:val="both"/>
         <w:spacing w:lineRule="auto" w:line="259" w:before="0" w:after="0"/>
-        <w:ind w:right="0" w:left="0" w:firstLine="0"/>
-        <w:rPr>
-          <w:color w:val="auto"/>
-          <w:sz w:val="20"/>
-          <w:szCs w:val="20"/>
-          <w:rFonts w:ascii="Times New Roman" w:eastAsia="Times New Roman" w:hAnsi="Times New Roman" w:hint="default"/>
-        </w:rPr>
-        <w:wordWrap w:val="0"/>
-      </w:pPr>
-    </w:p>
-    <w:p>
-      <w:pPr>
-        <w:numPr>
-          <w:ilvl w:val="0"/>
-          <w:numId w:val="0"/>
-        </w:numPr>
-        <w:jc w:val="both"/>
-        <w:spacing w:lineRule="auto" w:line="259" w:before="0" w:after="0"/>
-        <w:ind w:right="0" w:left="0" w:firstLine="0"/>
-        <w:rPr>
-          <w:color w:val="auto"/>
-          <w:sz w:val="20"/>
-          <w:szCs w:val="20"/>
-          <w:rFonts w:ascii="Times New Roman" w:eastAsia="Times New Roman" w:hAnsi="Times New Roman" w:hint="default"/>
-        </w:rPr>
-        <w:wordWrap w:val="0"/>
+        <w:widowControl w:val="1"/>
+        <w:ind w:right="0" w:left="0" w:firstLine="0"/>
+        <w:rPr>
+          <w:color w:val="auto"/>
+          <w:sz w:val="20"/>
+          <w:szCs w:val="20"/>
+          <w:rFonts w:ascii="Times New Roman" w:eastAsia="Times New Roman" w:hAnsi="Times New Roman" w:hint="default"/>
+        </w:rPr>
+        <w:wordWrap w:val="0"/>
+        <w:autoSpaceDE w:val="0"/>
+        <w:autoSpaceDN w:val="0"/>
+      </w:pPr>
+    </w:p>
+    <w:p>
+      <w:pPr>
+        <w:numPr>
+          <w:ilvl w:val="0"/>
+          <w:numId w:val="0"/>
+        </w:numPr>
+        <w:jc w:val="both"/>
+        <w:spacing w:lineRule="auto" w:line="259" w:before="0" w:after="0"/>
+        <w:widowControl w:val="1"/>
+        <w:ind w:right="0" w:left="0" w:firstLine="0"/>
+        <w:rPr>
+          <w:color w:val="auto"/>
+          <w:sz w:val="20"/>
+          <w:szCs w:val="20"/>
+          <w:rFonts w:ascii="Times New Roman" w:eastAsia="Times New Roman" w:hAnsi="Times New Roman" w:hint="default"/>
+        </w:rPr>
+        <w:wordWrap w:val="0"/>
+        <w:autoSpaceDE w:val="0"/>
+        <w:autoSpaceDN w:val="0"/>
       </w:pPr>
       <w:r>
         <w:rPr>
@@ -774,32 +819,38 @@
         </w:numPr>
         <w:jc w:val="both"/>
         <w:spacing w:lineRule="auto" w:line="259" w:before="0" w:after="0"/>
-        <w:ind w:right="0" w:left="0" w:firstLine="0"/>
-        <w:rPr>
-          <w:color w:val="auto"/>
-          <w:sz w:val="20"/>
-          <w:szCs w:val="20"/>
-          <w:rFonts w:ascii="Times New Roman" w:eastAsia="Times New Roman" w:hAnsi="Times New Roman" w:hint="default"/>
-        </w:rPr>
-        <w:wordWrap w:val="0"/>
-      </w:pPr>
-    </w:p>
-    <w:p>
-      <w:pPr>
-        <w:numPr>
-          <w:ilvl w:val="0"/>
-          <w:numId w:val="0"/>
-        </w:numPr>
-        <w:jc w:val="both"/>
-        <w:spacing w:lineRule="auto" w:line="259" w:before="0" w:after="0"/>
-        <w:ind w:right="0" w:left="0" w:firstLine="0"/>
-        <w:rPr>
-          <w:color w:val="auto"/>
-          <w:sz w:val="20"/>
-          <w:szCs w:val="20"/>
-          <w:rFonts w:ascii="Times New Roman" w:eastAsia="Times New Roman" w:hAnsi="Times New Roman" w:hint="default"/>
-        </w:rPr>
-        <w:wordWrap w:val="0"/>
+        <w:widowControl w:val="1"/>
+        <w:ind w:right="0" w:left="0" w:firstLine="0"/>
+        <w:rPr>
+          <w:color w:val="auto"/>
+          <w:sz w:val="20"/>
+          <w:szCs w:val="20"/>
+          <w:rFonts w:ascii="Times New Roman" w:eastAsia="Times New Roman" w:hAnsi="Times New Roman" w:hint="default"/>
+        </w:rPr>
+        <w:wordWrap w:val="0"/>
+        <w:autoSpaceDE w:val="0"/>
+        <w:autoSpaceDN w:val="0"/>
+      </w:pPr>
+    </w:p>
+    <w:p>
+      <w:pPr>
+        <w:numPr>
+          <w:ilvl w:val="0"/>
+          <w:numId w:val="0"/>
+        </w:numPr>
+        <w:jc w:val="both"/>
+        <w:spacing w:lineRule="auto" w:line="259" w:before="0" w:after="0"/>
+        <w:widowControl w:val="1"/>
+        <w:ind w:right="0" w:left="0" w:firstLine="0"/>
+        <w:rPr>
+          <w:color w:val="auto"/>
+          <w:sz w:val="20"/>
+          <w:szCs w:val="20"/>
+          <w:rFonts w:ascii="Times New Roman" w:eastAsia="Times New Roman" w:hAnsi="Times New Roman" w:hint="default"/>
+        </w:rPr>
+        <w:wordWrap w:val="0"/>
+        <w:autoSpaceDE w:val="0"/>
+        <w:autoSpaceDN w:val="0"/>
       </w:pPr>
       <w:r>
         <w:rPr>
@@ -807,9 +858,9 @@
         </w:rPr>
         <w:drawing>
           <wp:inline distT="0" distB="0" distL="0" distR="0">
-            <wp:extent cx="1891030" cy="1410335"/>
+            <wp:extent cx="1891665" cy="1410970"/>
             <wp:effectExtent l="0" t="0" r="0" b="0"/>
-            <wp:docPr id="12" name="Imagen 2"/>
+            <wp:docPr id="10" name="Imagen 2"/>
             <wp:cNvGraphicFramePr>
               <a:graphicFrameLocks xmlns:a="http://schemas.openxmlformats.org/drawingml/2006/main" noChangeAspect="1"/>
             </wp:cNvGraphicFramePr>
@@ -817,7 +868,7 @@
               <a:graphicData uri="http://schemas.openxmlformats.org/drawingml/2006/picture">
                 <pic:pic xmlns:pic="http://schemas.openxmlformats.org/drawingml/2006/picture">
                   <pic:nvPicPr>
-                    <pic:cNvPr id="2" name="Picture 2" descr="/Users/robertovelasquezdean/Library/Group Containers/L48J367XN4.com.infraware.PolarisOffice/EngineTemp/96027/fImage32320123328.png"/>
+                    <pic:cNvPr id="2" name="Picture 2" descr="/Users/robertovelasquezdean/Library/Group Containers/L48J367XN4.com.infraware.PolarisOffice/EngineTemp/73071/fImage32320123328.png"/>
                     <pic:cNvPicPr>
                       <a:picLocks noChangeAspect="1" noChangeArrowheads="1"/>
                     </pic:cNvPicPr>
@@ -837,7 +888,7 @@
                   <pic:spPr>
                     <a:xfrm>
                       <a:off x="0" y="0"/>
-                      <a:ext cx="1891665" cy="1410970"/>
+                      <a:ext cx="1892300" cy="1411605"/>
                     </a:xfrm>
                     <a:prstGeom prst="rect"/>
                     <a:ln cap="flat"/>
@@ -857,15 +908,18 @@
         </w:numPr>
         <w:jc w:val="both"/>
         <w:spacing w:lineRule="auto" w:line="259" w:before="0" w:after="0"/>
-        <w:ind w:right="0" w:left="0" w:firstLine="0"/>
-        <w:rPr>
-          <w:i w:val="1"/>
-          <w:color w:val="auto"/>
-          <w:sz w:val="20"/>
-          <w:szCs w:val="20"/>
-          <w:rFonts w:ascii="Times New Roman" w:eastAsia="Times New Roman" w:hAnsi="Times New Roman" w:hint="default"/>
-        </w:rPr>
-        <w:wordWrap w:val="0"/>
+        <w:widowControl w:val="1"/>
+        <w:ind w:right="0" w:left="0" w:firstLine="0"/>
+        <w:rPr>
+          <w:i w:val="1"/>
+          <w:color w:val="auto"/>
+          <w:sz w:val="20"/>
+          <w:szCs w:val="20"/>
+          <w:rFonts w:ascii="Times New Roman" w:eastAsia="Times New Roman" w:hAnsi="Times New Roman" w:hint="default"/>
+        </w:rPr>
+        <w:wordWrap w:val="0"/>
+        <w:autoSpaceDE w:val="0"/>
+        <w:autoSpaceDN w:val="0"/>
       </w:pPr>
       <w:r>
         <w:rPr>
@@ -906,32 +960,38 @@
         </w:numPr>
         <w:jc w:val="both"/>
         <w:spacing w:lineRule="auto" w:line="259" w:before="0" w:after="0"/>
-        <w:ind w:right="0" w:left="0" w:firstLine="0"/>
-        <w:rPr>
-          <w:color w:val="auto"/>
-          <w:sz w:val="20"/>
-          <w:szCs w:val="20"/>
-          <w:rFonts w:ascii="Times New Roman" w:eastAsia="Times New Roman" w:hAnsi="Times New Roman" w:hint="default"/>
-        </w:rPr>
-        <w:wordWrap w:val="0"/>
-      </w:pPr>
-    </w:p>
-    <w:p>
-      <w:pPr>
-        <w:numPr>
-          <w:ilvl w:val="0"/>
-          <w:numId w:val="0"/>
-        </w:numPr>
-        <w:jc w:val="both"/>
-        <w:spacing w:lineRule="auto" w:line="259" w:before="0" w:after="0"/>
-        <w:ind w:right="0" w:left="0" w:firstLine="0"/>
-        <w:rPr>
-          <w:color w:val="auto"/>
-          <w:sz w:val="20"/>
-          <w:szCs w:val="20"/>
-          <w:rFonts w:ascii="Times New Roman" w:eastAsia="Times New Roman" w:hAnsi="Times New Roman" w:hint="default"/>
-        </w:rPr>
-        <w:wordWrap w:val="0"/>
+        <w:widowControl w:val="1"/>
+        <w:ind w:right="0" w:left="0" w:firstLine="0"/>
+        <w:rPr>
+          <w:color w:val="auto"/>
+          <w:sz w:val="20"/>
+          <w:szCs w:val="20"/>
+          <w:rFonts w:ascii="Times New Roman" w:eastAsia="Times New Roman" w:hAnsi="Times New Roman" w:hint="default"/>
+        </w:rPr>
+        <w:wordWrap w:val="0"/>
+        <w:autoSpaceDE w:val="0"/>
+        <w:autoSpaceDN w:val="0"/>
+      </w:pPr>
+    </w:p>
+    <w:p>
+      <w:pPr>
+        <w:numPr>
+          <w:ilvl w:val="0"/>
+          <w:numId w:val="0"/>
+        </w:numPr>
+        <w:jc w:val="both"/>
+        <w:spacing w:lineRule="auto" w:line="259" w:before="0" w:after="0"/>
+        <w:widowControl w:val="1"/>
+        <w:ind w:right="0" w:left="0" w:firstLine="0"/>
+        <w:rPr>
+          <w:color w:val="auto"/>
+          <w:sz w:val="20"/>
+          <w:szCs w:val="20"/>
+          <w:rFonts w:ascii="Times New Roman" w:eastAsia="Times New Roman" w:hAnsi="Times New Roman" w:hint="default"/>
+        </w:rPr>
+        <w:wordWrap w:val="0"/>
+        <w:autoSpaceDE w:val="0"/>
+        <w:autoSpaceDN w:val="0"/>
       </w:pPr>
       <w:r>
         <w:rPr>
@@ -1027,32 +1087,38 @@
         </w:numPr>
         <w:jc w:val="both"/>
         <w:spacing w:lineRule="auto" w:line="259" w:before="0" w:after="0"/>
-        <w:ind w:right="0" w:left="0" w:firstLine="0"/>
-        <w:rPr>
-          <w:color w:val="auto"/>
-          <w:sz w:val="20"/>
-          <w:szCs w:val="20"/>
-          <w:rFonts w:ascii="Times New Roman" w:eastAsia="Times New Roman" w:hAnsi="Times New Roman" w:hint="default"/>
-        </w:rPr>
-        <w:wordWrap w:val="0"/>
-      </w:pPr>
-    </w:p>
-    <w:p>
-      <w:pPr>
-        <w:numPr>
-          <w:ilvl w:val="0"/>
-          <w:numId w:val="0"/>
-        </w:numPr>
-        <w:jc w:val="both"/>
-        <w:spacing w:lineRule="auto" w:line="259" w:before="0" w:after="0"/>
-        <w:ind w:right="0" w:left="0" w:firstLine="0"/>
-        <w:rPr>
-          <w:color w:val="auto"/>
-          <w:sz w:val="20"/>
-          <w:szCs w:val="20"/>
-          <w:rFonts w:ascii="Times New Roman" w:eastAsia="Times New Roman" w:hAnsi="Times New Roman" w:hint="default"/>
-        </w:rPr>
-        <w:wordWrap w:val="0"/>
+        <w:widowControl w:val="1"/>
+        <w:ind w:right="0" w:left="0" w:firstLine="0"/>
+        <w:rPr>
+          <w:color w:val="auto"/>
+          <w:sz w:val="20"/>
+          <w:szCs w:val="20"/>
+          <w:rFonts w:ascii="Times New Roman" w:eastAsia="Times New Roman" w:hAnsi="Times New Roman" w:hint="default"/>
+        </w:rPr>
+        <w:wordWrap w:val="0"/>
+        <w:autoSpaceDE w:val="0"/>
+        <w:autoSpaceDN w:val="0"/>
+      </w:pPr>
+    </w:p>
+    <w:p>
+      <w:pPr>
+        <w:numPr>
+          <w:ilvl w:val="0"/>
+          <w:numId w:val="0"/>
+        </w:numPr>
+        <w:jc w:val="both"/>
+        <w:spacing w:lineRule="auto" w:line="259" w:before="0" w:after="0"/>
+        <w:widowControl w:val="1"/>
+        <w:ind w:right="0" w:left="0" w:firstLine="0"/>
+        <w:rPr>
+          <w:color w:val="auto"/>
+          <w:sz w:val="20"/>
+          <w:szCs w:val="20"/>
+          <w:rFonts w:ascii="Times New Roman" w:eastAsia="Times New Roman" w:hAnsi="Times New Roman" w:hint="default"/>
+        </w:rPr>
+        <w:wordWrap w:val="0"/>
+        <w:autoSpaceDE w:val="0"/>
+        <w:autoSpaceDN w:val="0"/>
       </w:pPr>
       <w:r>
         <w:rPr>
@@ -1126,33 +1192,39 @@
         </w:numPr>
         <w:jc w:val="both"/>
         <w:spacing w:lineRule="auto" w:line="259" w:before="0" w:after="0"/>
-        <w:ind w:right="0" w:left="0" w:firstLine="0"/>
-        <w:rPr>
-          <w:color w:val="auto"/>
-          <w:sz w:val="20"/>
-          <w:szCs w:val="20"/>
-          <w:rFonts w:ascii="Times New Roman" w:eastAsia="Times New Roman" w:hAnsi="Times New Roman" w:hint="default"/>
-        </w:rPr>
-        <w:wordWrap w:val="0"/>
-      </w:pPr>
-    </w:p>
-    <w:p>
-      <w:pPr>
-        <w:numPr>
-          <w:ilvl w:val="0"/>
-          <w:numId w:val="0"/>
-        </w:numPr>
-        <w:jc w:val="both"/>
-        <w:spacing w:lineRule="auto" w:line="259" w:before="0" w:after="0"/>
-        <w:ind w:right="0" w:left="0" w:firstLine="0"/>
-        <w:rPr>
-          <w:i w:val="1"/>
-          <w:color w:val="auto"/>
-          <w:sz w:val="20"/>
-          <w:szCs w:val="20"/>
-          <w:rFonts w:ascii="Times New Roman" w:eastAsia="Times New Roman" w:hAnsi="Times New Roman" w:hint="default"/>
-        </w:rPr>
-        <w:wordWrap w:val="0"/>
+        <w:widowControl w:val="1"/>
+        <w:ind w:right="0" w:left="0" w:firstLine="0"/>
+        <w:rPr>
+          <w:color w:val="auto"/>
+          <w:sz w:val="20"/>
+          <w:szCs w:val="20"/>
+          <w:rFonts w:ascii="Times New Roman" w:eastAsia="Times New Roman" w:hAnsi="Times New Roman" w:hint="default"/>
+        </w:rPr>
+        <w:wordWrap w:val="0"/>
+        <w:autoSpaceDE w:val="0"/>
+        <w:autoSpaceDN w:val="0"/>
+      </w:pPr>
+    </w:p>
+    <w:p>
+      <w:pPr>
+        <w:numPr>
+          <w:ilvl w:val="0"/>
+          <w:numId w:val="0"/>
+        </w:numPr>
+        <w:jc w:val="both"/>
+        <w:spacing w:lineRule="auto" w:line="259" w:before="0" w:after="0"/>
+        <w:widowControl w:val="1"/>
+        <w:ind w:right="0" w:left="0" w:firstLine="0"/>
+        <w:rPr>
+          <w:i w:val="1"/>
+          <w:color w:val="auto"/>
+          <w:sz w:val="20"/>
+          <w:szCs w:val="20"/>
+          <w:rFonts w:ascii="Times New Roman" w:eastAsia="Times New Roman" w:hAnsi="Times New Roman" w:hint="default"/>
+        </w:rPr>
+        <w:wordWrap w:val="0"/>
+        <w:autoSpaceDE w:val="0"/>
+        <w:autoSpaceDN w:val="0"/>
       </w:pPr>
       <w:r>
         <w:rPr>
@@ -1213,33 +1285,39 @@
         </w:numPr>
         <w:jc w:val="both"/>
         <w:spacing w:lineRule="auto" w:line="259" w:before="0" w:after="0"/>
-        <w:ind w:right="0" w:left="0" w:firstLine="0"/>
-        <w:rPr>
-          <w:i w:val="1"/>
-          <w:color w:val="auto"/>
-          <w:sz w:val="20"/>
-          <w:szCs w:val="20"/>
-          <w:rFonts w:ascii="Times New Roman" w:eastAsia="Times New Roman" w:hAnsi="Times New Roman" w:hint="default"/>
-        </w:rPr>
-        <w:wordWrap w:val="0"/>
-      </w:pPr>
-    </w:p>
-    <w:p>
-      <w:pPr>
-        <w:numPr>
-          <w:ilvl w:val="0"/>
-          <w:numId w:val="0"/>
-        </w:numPr>
-        <w:jc w:val="both"/>
-        <w:spacing w:lineRule="auto" w:line="259" w:before="0" w:after="0"/>
-        <w:ind w:right="0" w:left="0" w:firstLine="0"/>
-        <w:rPr>
-          <w:color w:val="auto"/>
-          <w:sz w:val="20"/>
-          <w:szCs w:val="20"/>
-          <w:rFonts w:ascii="Times New Roman" w:eastAsia="Times New Roman" w:hAnsi="Times New Roman" w:hint="default"/>
-        </w:rPr>
-        <w:wordWrap w:val="0"/>
+        <w:widowControl w:val="1"/>
+        <w:ind w:right="0" w:left="0" w:firstLine="0"/>
+        <w:rPr>
+          <w:i w:val="1"/>
+          <w:color w:val="auto"/>
+          <w:sz w:val="20"/>
+          <w:szCs w:val="20"/>
+          <w:rFonts w:ascii="Times New Roman" w:eastAsia="Times New Roman" w:hAnsi="Times New Roman" w:hint="default"/>
+        </w:rPr>
+        <w:wordWrap w:val="0"/>
+        <w:autoSpaceDE w:val="0"/>
+        <w:autoSpaceDN w:val="0"/>
+      </w:pPr>
+    </w:p>
+    <w:p>
+      <w:pPr>
+        <w:numPr>
+          <w:ilvl w:val="0"/>
+          <w:numId w:val="0"/>
+        </w:numPr>
+        <w:jc w:val="both"/>
+        <w:spacing w:lineRule="auto" w:line="259" w:before="0" w:after="0"/>
+        <w:widowControl w:val="1"/>
+        <w:ind w:right="0" w:left="0" w:firstLine="0"/>
+        <w:rPr>
+          <w:color w:val="auto"/>
+          <w:sz w:val="20"/>
+          <w:szCs w:val="20"/>
+          <w:rFonts w:ascii="Times New Roman" w:eastAsia="Times New Roman" w:hAnsi="Times New Roman" w:hint="default"/>
+        </w:rPr>
+        <w:wordWrap w:val="0"/>
+        <w:autoSpaceDE w:val="0"/>
+        <w:autoSpaceDN w:val="0"/>
       </w:pPr>
       <w:r>
         <w:rPr>
@@ -1308,32 +1386,38 @@
         </w:numPr>
         <w:jc w:val="both"/>
         <w:spacing w:lineRule="auto" w:line="259" w:before="0" w:after="0"/>
-        <w:ind w:right="0" w:left="0" w:firstLine="0"/>
-        <w:rPr>
-          <w:color w:val="auto"/>
-          <w:sz w:val="20"/>
-          <w:szCs w:val="20"/>
-          <w:rFonts w:ascii="Times New Roman" w:eastAsia="Times New Roman" w:hAnsi="Times New Roman" w:hint="default"/>
-        </w:rPr>
-        <w:wordWrap w:val="0"/>
-      </w:pPr>
-    </w:p>
-    <w:p>
-      <w:pPr>
-        <w:numPr>
-          <w:ilvl w:val="0"/>
-          <w:numId w:val="0"/>
-        </w:numPr>
-        <w:jc w:val="both"/>
-        <w:spacing w:lineRule="auto" w:line="259" w:before="0" w:after="0"/>
-        <w:ind w:right="0" w:left="0" w:firstLine="0"/>
-        <w:rPr>
-          <w:color w:val="auto"/>
-          <w:sz w:val="20"/>
-          <w:szCs w:val="20"/>
-          <w:rFonts w:ascii="Times New Roman" w:eastAsia="Times New Roman" w:hAnsi="Times New Roman" w:hint="default"/>
-        </w:rPr>
-        <w:wordWrap w:val="0"/>
+        <w:widowControl w:val="1"/>
+        <w:ind w:right="0" w:left="0" w:firstLine="0"/>
+        <w:rPr>
+          <w:color w:val="auto"/>
+          <w:sz w:val="20"/>
+          <w:szCs w:val="20"/>
+          <w:rFonts w:ascii="Times New Roman" w:eastAsia="Times New Roman" w:hAnsi="Times New Roman" w:hint="default"/>
+        </w:rPr>
+        <w:wordWrap w:val="0"/>
+        <w:autoSpaceDE w:val="0"/>
+        <w:autoSpaceDN w:val="0"/>
+      </w:pPr>
+    </w:p>
+    <w:p>
+      <w:pPr>
+        <w:numPr>
+          <w:ilvl w:val="0"/>
+          <w:numId w:val="0"/>
+        </w:numPr>
+        <w:jc w:val="both"/>
+        <w:spacing w:lineRule="auto" w:line="259" w:before="0" w:after="0"/>
+        <w:widowControl w:val="1"/>
+        <w:ind w:right="0" w:left="0" w:firstLine="0"/>
+        <w:rPr>
+          <w:color w:val="auto"/>
+          <w:sz w:val="20"/>
+          <w:szCs w:val="20"/>
+          <w:rFonts w:ascii="Times New Roman" w:eastAsia="Times New Roman" w:hAnsi="Times New Roman" w:hint="default"/>
+        </w:rPr>
+        <w:wordWrap w:val="0"/>
+        <w:autoSpaceDE w:val="0"/>
+        <w:autoSpaceDN w:val="0"/>
       </w:pPr>
       <w:r>
         <w:rPr>
@@ -1341,9 +1425,9 @@
         </w:rPr>
         <w:drawing>
           <wp:inline distT="0" distB="0" distL="0" distR="0">
-            <wp:extent cx="1701165" cy="179070"/>
+            <wp:extent cx="1701800" cy="179705"/>
             <wp:effectExtent l="0" t="0" r="0" b="0"/>
-            <wp:docPr id="13" name="Imagen 3"/>
+            <wp:docPr id="11" name="Imagen 3"/>
             <wp:cNvGraphicFramePr>
               <a:graphicFrameLocks xmlns:a="http://schemas.openxmlformats.org/drawingml/2006/main" noChangeAspect="1"/>
             </wp:cNvGraphicFramePr>
@@ -1351,7 +1435,7 @@
               <a:graphicData uri="http://schemas.openxmlformats.org/drawingml/2006/picture">
                 <pic:pic xmlns:pic="http://schemas.openxmlformats.org/drawingml/2006/picture">
                   <pic:nvPicPr>
-                    <pic:cNvPr id="3" name="Picture 3" descr="/Users/robertovelasquezdean/Library/Group Containers/L48J367XN4.com.infraware.PolarisOffice/EngineTemp/96027/fImage13216138177.png"/>
+                    <pic:cNvPr id="3" name="Picture 3" descr="/Users/robertovelasquezdean/Library/Group Containers/L48J367XN4.com.infraware.PolarisOffice/EngineTemp/73071/fImage13216138177.png"/>
                     <pic:cNvPicPr>
                       <a:picLocks noChangeAspect="1" noChangeArrowheads="1"/>
                     </pic:cNvPicPr>
@@ -1371,7 +1455,7 @@
                   <pic:spPr>
                     <a:xfrm>
                       <a:off x="0" y="0"/>
-                      <a:ext cx="1701800" cy="179705"/>
+                      <a:ext cx="1702435" cy="180340"/>
                     </a:xfrm>
                     <a:prstGeom prst="rect"/>
                     <a:ln cap="flat"/>
@@ -1391,33 +1475,39 @@
         </w:numPr>
         <w:jc w:val="both"/>
         <w:spacing w:lineRule="auto" w:line="259" w:before="0" w:after="0"/>
-        <w:ind w:right="0" w:left="0" w:firstLine="0"/>
-        <w:rPr>
-          <w:color w:val="auto"/>
-          <w:sz w:val="20"/>
-          <w:szCs w:val="20"/>
-          <w:rFonts w:ascii="Times New Roman" w:eastAsia="Times New Roman" w:hAnsi="Times New Roman" w:hint="default"/>
-        </w:rPr>
-        <w:wordWrap w:val="0"/>
-      </w:pPr>
-    </w:p>
-    <w:p>
-      <w:pPr>
-        <w:numPr>
-          <w:ilvl w:val="0"/>
-          <w:numId w:val="0"/>
-        </w:numPr>
-        <w:jc w:val="both"/>
-        <w:spacing w:lineRule="auto" w:line="259" w:before="0" w:after="0"/>
-        <w:ind w:right="0" w:left="0" w:firstLine="0"/>
-        <w:rPr>
-          <w:i w:val="0"/>
-          <w:color w:val="auto"/>
-          <w:sz w:val="20"/>
-          <w:szCs w:val="20"/>
-          <w:rFonts w:ascii="Times New Roman" w:eastAsia="Times New Roman" w:hAnsi="Times New Roman" w:hint="default"/>
-        </w:rPr>
-        <w:wordWrap w:val="0"/>
+        <w:widowControl w:val="1"/>
+        <w:ind w:right="0" w:left="0" w:firstLine="0"/>
+        <w:rPr>
+          <w:color w:val="auto"/>
+          <w:sz w:val="20"/>
+          <w:szCs w:val="20"/>
+          <w:rFonts w:ascii="Times New Roman" w:eastAsia="Times New Roman" w:hAnsi="Times New Roman" w:hint="default"/>
+        </w:rPr>
+        <w:wordWrap w:val="0"/>
+        <w:autoSpaceDE w:val="0"/>
+        <w:autoSpaceDN w:val="0"/>
+      </w:pPr>
+    </w:p>
+    <w:p>
+      <w:pPr>
+        <w:numPr>
+          <w:ilvl w:val="0"/>
+          <w:numId w:val="0"/>
+        </w:numPr>
+        <w:jc w:val="both"/>
+        <w:spacing w:lineRule="auto" w:line="259" w:before="0" w:after="0"/>
+        <w:widowControl w:val="1"/>
+        <w:ind w:right="0" w:left="0" w:firstLine="0"/>
+        <w:rPr>
+          <w:i w:val="0"/>
+          <w:color w:val="auto"/>
+          <w:sz w:val="20"/>
+          <w:szCs w:val="20"/>
+          <w:rFonts w:ascii="Times New Roman" w:eastAsia="Times New Roman" w:hAnsi="Times New Roman" w:hint="default"/>
+        </w:rPr>
+        <w:wordWrap w:val="0"/>
+        <w:autoSpaceDE w:val="0"/>
+        <w:autoSpaceDN w:val="0"/>
       </w:pPr>
       <w:r>
         <w:rPr>
@@ -1457,34 +1547,40 @@
         </w:numPr>
         <w:jc w:val="both"/>
         <w:spacing w:lineRule="auto" w:line="259" w:before="0" w:after="0"/>
-        <w:ind w:right="0" w:left="0" w:firstLine="0"/>
-        <w:rPr>
-          <w:i w:val="0"/>
-          <w:color w:val="auto"/>
-          <w:sz w:val="20"/>
-          <w:szCs w:val="20"/>
-          <w:rFonts w:ascii="Times New Roman" w:eastAsia="Times New Roman" w:hAnsi="Times New Roman" w:hint="default"/>
-        </w:rPr>
-        <w:wordWrap w:val="0"/>
-      </w:pPr>
-    </w:p>
-    <w:p>
-      <w:pPr>
-        <w:numPr>
-          <w:ilvl w:val="0"/>
-          <w:numId w:val="0"/>
-        </w:numPr>
-        <w:jc w:val="both"/>
-        <w:spacing w:lineRule="auto" w:line="259" w:before="0" w:after="0"/>
-        <w:ind w:right="0" w:left="0" w:firstLine="0"/>
-        <w:rPr>
-          <w:i w:val="0"/>
-          <w:color w:val="auto"/>
-          <w:sz w:val="20"/>
-          <w:szCs w:val="20"/>
-          <w:rFonts w:ascii="Times New Roman" w:eastAsia="Times New Roman" w:hAnsi="Times New Roman" w:hint="default"/>
-        </w:rPr>
-        <w:wordWrap w:val="0"/>
+        <w:widowControl w:val="1"/>
+        <w:ind w:right="0" w:left="0" w:firstLine="0"/>
+        <w:rPr>
+          <w:i w:val="0"/>
+          <w:color w:val="auto"/>
+          <w:sz w:val="20"/>
+          <w:szCs w:val="20"/>
+          <w:rFonts w:ascii="Times New Roman" w:eastAsia="Times New Roman" w:hAnsi="Times New Roman" w:hint="default"/>
+        </w:rPr>
+        <w:wordWrap w:val="0"/>
+        <w:autoSpaceDE w:val="0"/>
+        <w:autoSpaceDN w:val="0"/>
+      </w:pPr>
+    </w:p>
+    <w:p>
+      <w:pPr>
+        <w:numPr>
+          <w:ilvl w:val="0"/>
+          <w:numId w:val="0"/>
+        </w:numPr>
+        <w:jc w:val="both"/>
+        <w:spacing w:lineRule="auto" w:line="259" w:before="0" w:after="0"/>
+        <w:widowControl w:val="1"/>
+        <w:ind w:right="0" w:left="0" w:firstLine="0"/>
+        <w:rPr>
+          <w:i w:val="0"/>
+          <w:color w:val="auto"/>
+          <w:sz w:val="20"/>
+          <w:szCs w:val="20"/>
+          <w:rFonts w:ascii="Times New Roman" w:eastAsia="Times New Roman" w:hAnsi="Times New Roman" w:hint="default"/>
+        </w:rPr>
+        <w:wordWrap w:val="0"/>
+        <w:autoSpaceDE w:val="0"/>
+        <w:autoSpaceDN w:val="0"/>
       </w:pPr>
       <w:r>
         <w:rPr>
@@ -1492,9 +1588,9 @@
         </w:rPr>
         <w:drawing>
           <wp:inline distT="0" distB="0" distL="0" distR="0">
-            <wp:extent cx="2580005" cy="179705"/>
+            <wp:extent cx="2580640" cy="180340"/>
             <wp:effectExtent l="0" t="0" r="0" b="0"/>
-            <wp:docPr id="14" name="Imagen 4"/>
+            <wp:docPr id="12" name="Imagen 4"/>
             <wp:cNvGraphicFramePr>
               <a:graphicFrameLocks xmlns:a="http://schemas.openxmlformats.org/drawingml/2006/main" noChangeAspect="1"/>
             </wp:cNvGraphicFramePr>
@@ -1502,7 +1598,7 @@
               <a:graphicData uri="http://schemas.openxmlformats.org/drawingml/2006/picture">
                 <pic:pic xmlns:pic="http://schemas.openxmlformats.org/drawingml/2006/picture">
                   <pic:nvPicPr>
-                    <pic:cNvPr id="4" name="Picture 4" descr="/Users/robertovelasquezdean/Library/Group Containers/L48J367XN4.com.infraware.PolarisOffice/EngineTemp/96027/fImage19594144410.png"/>
+                    <pic:cNvPr id="4" name="Picture 4" descr="/Users/robertovelasquezdean/Library/Group Containers/L48J367XN4.com.infraware.PolarisOffice/EngineTemp/73071/fImage19594144410.png"/>
                     <pic:cNvPicPr>
                       <a:picLocks noChangeAspect="1" noChangeArrowheads="1"/>
                     </pic:cNvPicPr>
@@ -1522,7 +1618,7 @@
                   <pic:spPr>
                     <a:xfrm>
                       <a:off x="0" y="0"/>
-                      <a:ext cx="2580640" cy="180340"/>
+                      <a:ext cx="2581275" cy="180975"/>
                     </a:xfrm>
                     <a:prstGeom prst="rect"/>
                     <a:ln cap="flat"/>
@@ -1542,34 +1638,40 @@
         </w:numPr>
         <w:jc w:val="both"/>
         <w:spacing w:lineRule="auto" w:line="259" w:before="0" w:after="0"/>
-        <w:ind w:right="0" w:left="0" w:firstLine="0"/>
-        <w:rPr>
-          <w:i w:val="0"/>
-          <w:color w:val="auto"/>
-          <w:sz w:val="20"/>
-          <w:szCs w:val="20"/>
-          <w:rFonts w:ascii="Times New Roman" w:eastAsia="Times New Roman" w:hAnsi="Times New Roman" w:hint="default"/>
-        </w:rPr>
-        <w:wordWrap w:val="0"/>
-      </w:pPr>
-    </w:p>
-    <w:p>
-      <w:pPr>
-        <w:numPr>
-          <w:ilvl w:val="0"/>
-          <w:numId w:val="0"/>
-        </w:numPr>
-        <w:jc w:val="both"/>
-        <w:spacing w:lineRule="auto" w:line="259" w:before="0" w:after="0"/>
-        <w:ind w:right="0" w:left="0" w:firstLine="0"/>
-        <w:rPr>
-          <w:i w:val="0"/>
-          <w:color w:val="auto"/>
-          <w:sz w:val="20"/>
-          <w:szCs w:val="20"/>
-          <w:rFonts w:ascii="Times New Roman" w:eastAsia="Times New Roman" w:hAnsi="Times New Roman" w:hint="default"/>
-        </w:rPr>
-        <w:wordWrap w:val="0"/>
+        <w:widowControl w:val="1"/>
+        <w:ind w:right="0" w:left="0" w:firstLine="0"/>
+        <w:rPr>
+          <w:i w:val="0"/>
+          <w:color w:val="auto"/>
+          <w:sz w:val="20"/>
+          <w:szCs w:val="20"/>
+          <w:rFonts w:ascii="Times New Roman" w:eastAsia="Times New Roman" w:hAnsi="Times New Roman" w:hint="default"/>
+        </w:rPr>
+        <w:wordWrap w:val="0"/>
+        <w:autoSpaceDE w:val="0"/>
+        <w:autoSpaceDN w:val="0"/>
+      </w:pPr>
+    </w:p>
+    <w:p>
+      <w:pPr>
+        <w:numPr>
+          <w:ilvl w:val="0"/>
+          <w:numId w:val="0"/>
+        </w:numPr>
+        <w:jc w:val="both"/>
+        <w:spacing w:lineRule="auto" w:line="259" w:before="0" w:after="0"/>
+        <w:widowControl w:val="1"/>
+        <w:ind w:right="0" w:left="0" w:firstLine="0"/>
+        <w:rPr>
+          <w:i w:val="0"/>
+          <w:color w:val="auto"/>
+          <w:sz w:val="20"/>
+          <w:szCs w:val="20"/>
+          <w:rFonts w:ascii="Times New Roman" w:eastAsia="Times New Roman" w:hAnsi="Times New Roman" w:hint="default"/>
+        </w:rPr>
+        <w:wordWrap w:val="0"/>
+        <w:autoSpaceDE w:val="0"/>
+        <w:autoSpaceDN w:val="0"/>
       </w:pPr>
       <w:r>
         <w:rPr>
@@ -1660,34 +1762,40 @@
         </w:numPr>
         <w:jc w:val="both"/>
         <w:spacing w:lineRule="auto" w:line="259" w:before="0" w:after="0"/>
-        <w:ind w:right="0" w:left="0" w:firstLine="0"/>
-        <w:rPr>
-          <w:i w:val="0"/>
-          <w:color w:val="auto"/>
-          <w:sz w:val="20"/>
-          <w:szCs w:val="20"/>
-          <w:rFonts w:ascii="Times New Roman" w:eastAsia="Times New Roman" w:hAnsi="Times New Roman" w:hint="default"/>
-        </w:rPr>
-        <w:wordWrap w:val="0"/>
-      </w:pPr>
-    </w:p>
-    <w:p>
-      <w:pPr>
-        <w:numPr>
-          <w:ilvl w:val="0"/>
-          <w:numId w:val="0"/>
-        </w:numPr>
-        <w:jc w:val="both"/>
-        <w:spacing w:lineRule="auto" w:line="259" w:before="0" w:after="0"/>
-        <w:ind w:right="0" w:left="0" w:firstLine="0"/>
-        <w:rPr>
-          <w:i w:val="0"/>
-          <w:color w:val="auto"/>
-          <w:sz w:val="20"/>
-          <w:szCs w:val="20"/>
-          <w:rFonts w:ascii="Times New Roman" w:eastAsia="Times New Roman" w:hAnsi="Times New Roman" w:hint="default"/>
-        </w:rPr>
-        <w:wordWrap w:val="0"/>
+        <w:widowControl w:val="1"/>
+        <w:ind w:right="0" w:left="0" w:firstLine="0"/>
+        <w:rPr>
+          <w:i w:val="0"/>
+          <w:color w:val="auto"/>
+          <w:sz w:val="20"/>
+          <w:szCs w:val="20"/>
+          <w:rFonts w:ascii="Times New Roman" w:eastAsia="Times New Roman" w:hAnsi="Times New Roman" w:hint="default"/>
+        </w:rPr>
+        <w:wordWrap w:val="0"/>
+        <w:autoSpaceDE w:val="0"/>
+        <w:autoSpaceDN w:val="0"/>
+      </w:pPr>
+    </w:p>
+    <w:p>
+      <w:pPr>
+        <w:numPr>
+          <w:ilvl w:val="0"/>
+          <w:numId w:val="0"/>
+        </w:numPr>
+        <w:jc w:val="both"/>
+        <w:spacing w:lineRule="auto" w:line="259" w:before="0" w:after="0"/>
+        <w:widowControl w:val="1"/>
+        <w:ind w:right="0" w:left="0" w:firstLine="0"/>
+        <w:rPr>
+          <w:i w:val="0"/>
+          <w:color w:val="auto"/>
+          <w:sz w:val="20"/>
+          <w:szCs w:val="20"/>
+          <w:rFonts w:ascii="Times New Roman" w:eastAsia="Times New Roman" w:hAnsi="Times New Roman" w:hint="default"/>
+        </w:rPr>
+        <w:wordWrap w:val="0"/>
+        <w:autoSpaceDE w:val="0"/>
+        <w:autoSpaceDN w:val="0"/>
       </w:pPr>
       <w:r>
         <w:rPr>
@@ -1695,9 +1803,9 @@
         </w:rPr>
         <w:drawing>
           <wp:inline distT="0" distB="0" distL="0" distR="0">
-            <wp:extent cx="2179320" cy="1115695"/>
+            <wp:extent cx="2179955" cy="1116330"/>
             <wp:effectExtent l="0" t="0" r="0" b="0"/>
-            <wp:docPr id="15" name="Imagen 5"/>
+            <wp:docPr id="13" name="Imagen 5"/>
             <wp:cNvGraphicFramePr>
               <a:graphicFrameLocks xmlns:a="http://schemas.openxmlformats.org/drawingml/2006/main" noChangeAspect="1"/>
             </wp:cNvGraphicFramePr>
@@ -1705,7 +1813,7 @@
               <a:graphicData uri="http://schemas.openxmlformats.org/drawingml/2006/picture">
                 <pic:pic xmlns:pic="http://schemas.openxmlformats.org/drawingml/2006/picture">
                   <pic:nvPicPr>
-                    <pic:cNvPr id="5" name="Picture 5" descr="/Users/robertovelasquezdean/Library/Group Containers/L48J367XN4.com.infraware.PolarisOffice/EngineTemp/96027/fImage19582157683.png"/>
+                    <pic:cNvPr id="5" name="Picture 5" descr="/Users/robertovelasquezdean/Library/Group Containers/L48J367XN4.com.infraware.PolarisOffice/EngineTemp/73071/fImage19582157683.png"/>
                     <pic:cNvPicPr>
                       <a:picLocks noChangeAspect="1" noChangeArrowheads="1"/>
                     </pic:cNvPicPr>
@@ -1725,7 +1833,7 @@
                   <pic:spPr>
                     <a:xfrm>
                       <a:off x="0" y="0"/>
-                      <a:ext cx="2179955" cy="1116330"/>
+                      <a:ext cx="2180590" cy="1116965"/>
                     </a:xfrm>
                     <a:prstGeom prst="rect"/>
                     <a:ln cap="flat"/>
@@ -1745,34 +1853,40 @@
         </w:numPr>
         <w:jc w:val="both"/>
         <w:spacing w:lineRule="auto" w:line="259" w:before="0" w:after="0"/>
-        <w:ind w:right="0" w:left="0" w:firstLine="0"/>
-        <w:rPr>
-          <w:i w:val="0"/>
-          <w:color w:val="auto"/>
-          <w:sz w:val="20"/>
-          <w:szCs w:val="20"/>
-          <w:rFonts w:ascii="Times New Roman" w:eastAsia="Times New Roman" w:hAnsi="Times New Roman" w:hint="default"/>
-        </w:rPr>
-        <w:wordWrap w:val="0"/>
-      </w:pPr>
-    </w:p>
-    <w:p>
-      <w:pPr>
-        <w:numPr>
-          <w:ilvl w:val="0"/>
-          <w:numId w:val="0"/>
-        </w:numPr>
-        <w:jc w:val="both"/>
-        <w:spacing w:lineRule="auto" w:line="259" w:before="0" w:after="0"/>
-        <w:ind w:right="0" w:left="0" w:firstLine="0"/>
-        <w:rPr>
-          <w:i w:val="0"/>
-          <w:color w:val="auto"/>
-          <w:sz w:val="20"/>
-          <w:szCs w:val="20"/>
-          <w:rFonts w:ascii="Times New Roman" w:eastAsia="Times New Roman" w:hAnsi="Times New Roman" w:hint="default"/>
-        </w:rPr>
-        <w:wordWrap w:val="0"/>
+        <w:widowControl w:val="1"/>
+        <w:ind w:right="0" w:left="0" w:firstLine="0"/>
+        <w:rPr>
+          <w:i w:val="0"/>
+          <w:color w:val="auto"/>
+          <w:sz w:val="20"/>
+          <w:szCs w:val="20"/>
+          <w:rFonts w:ascii="Times New Roman" w:eastAsia="Times New Roman" w:hAnsi="Times New Roman" w:hint="default"/>
+        </w:rPr>
+        <w:wordWrap w:val="0"/>
+        <w:autoSpaceDE w:val="0"/>
+        <w:autoSpaceDN w:val="0"/>
+      </w:pPr>
+    </w:p>
+    <w:p>
+      <w:pPr>
+        <w:numPr>
+          <w:ilvl w:val="0"/>
+          <w:numId w:val="0"/>
+        </w:numPr>
+        <w:jc w:val="both"/>
+        <w:spacing w:lineRule="auto" w:line="259" w:before="0" w:after="0"/>
+        <w:widowControl w:val="1"/>
+        <w:ind w:right="0" w:left="0" w:firstLine="0"/>
+        <w:rPr>
+          <w:i w:val="0"/>
+          <w:color w:val="auto"/>
+          <w:sz w:val="20"/>
+          <w:szCs w:val="20"/>
+          <w:rFonts w:ascii="Times New Roman" w:eastAsia="Times New Roman" w:hAnsi="Times New Roman" w:hint="default"/>
+        </w:rPr>
+        <w:wordWrap w:val="0"/>
+        <w:autoSpaceDE w:val="0"/>
+        <w:autoSpaceDN w:val="0"/>
       </w:pPr>
       <w:r>
         <w:rPr>
@@ -1843,167 +1957,194 @@
         </w:numPr>
         <w:jc w:val="both"/>
         <w:spacing w:lineRule="auto" w:line="259" w:before="0" w:after="0"/>
-        <w:ind w:right="0" w:left="0" w:firstLine="0"/>
-        <w:rPr>
-          <w:i w:val="0"/>
-          <w:color w:val="auto"/>
-          <w:sz w:val="20"/>
-          <w:szCs w:val="20"/>
-          <w:rFonts w:ascii="Times New Roman" w:eastAsia="Times New Roman" w:hAnsi="Times New Roman" w:hint="default"/>
-        </w:rPr>
-        <w:wordWrap w:val="0"/>
-      </w:pPr>
-    </w:p>
-    <w:p>
-      <w:pPr>
-        <w:numPr>
-          <w:ilvl w:val="0"/>
-          <w:numId w:val="0"/>
-        </w:numPr>
-        <w:jc w:val="both"/>
-        <w:spacing w:lineRule="auto" w:line="259" w:before="0" w:after="0"/>
-        <w:ind w:right="0" w:left="0" w:firstLine="0"/>
-        <w:rPr>
-          <w:i w:val="0"/>
-          <w:color w:val="auto"/>
-          <w:sz w:val="20"/>
-          <w:szCs w:val="20"/>
-          <w:rFonts w:ascii="Times New Roman" w:eastAsia="Times New Roman" w:hAnsi="Times New Roman" w:hint="default"/>
-        </w:rPr>
-        <w:wordWrap w:val="0"/>
-      </w:pPr>
-    </w:p>
-    <w:p>
-      <w:pPr>
-        <w:numPr>
-          <w:ilvl w:val="0"/>
-          <w:numId w:val="0"/>
-        </w:numPr>
-        <w:jc w:val="both"/>
-        <w:spacing w:lineRule="auto" w:line="259" w:before="0" w:after="0"/>
-        <w:ind w:right="0" w:left="0" w:firstLine="0"/>
-        <w:rPr>
-          <w:i w:val="0"/>
-          <w:color w:val="auto"/>
-          <w:sz w:val="20"/>
-          <w:szCs w:val="20"/>
-          <w:rFonts w:ascii="Times New Roman" w:eastAsia="Times New Roman" w:hAnsi="Times New Roman" w:hint="default"/>
-        </w:rPr>
-        <w:wordWrap w:val="0"/>
-      </w:pPr>
-    </w:p>
-    <w:p>
-      <w:pPr>
-        <w:numPr>
-          <w:ilvl w:val="0"/>
-          <w:numId w:val="0"/>
-        </w:numPr>
-        <w:jc w:val="both"/>
-        <w:spacing w:lineRule="auto" w:line="259" w:before="0" w:after="0"/>
-        <w:ind w:right="0" w:left="0" w:firstLine="0"/>
-        <w:rPr>
-          <w:i w:val="0"/>
-          <w:color w:val="auto"/>
-          <w:sz w:val="20"/>
-          <w:szCs w:val="20"/>
-          <w:rFonts w:ascii="Times New Roman" w:eastAsia="Times New Roman" w:hAnsi="Times New Roman" w:hint="default"/>
-        </w:rPr>
-        <w:wordWrap w:val="0"/>
-      </w:pPr>
-    </w:p>
-    <w:p>
-      <w:pPr>
-        <w:numPr>
-          <w:ilvl w:val="0"/>
-          <w:numId w:val="0"/>
-        </w:numPr>
-        <w:jc w:val="both"/>
-        <w:spacing w:lineRule="auto" w:line="259" w:before="0" w:after="0"/>
-        <w:ind w:right="0" w:left="0" w:firstLine="0"/>
-        <w:rPr>
-          <w:i w:val="0"/>
-          <w:color w:val="auto"/>
-          <w:sz w:val="20"/>
-          <w:szCs w:val="20"/>
-          <w:rFonts w:ascii="Times New Roman" w:eastAsia="Times New Roman" w:hAnsi="Times New Roman" w:hint="default"/>
-        </w:rPr>
-        <w:wordWrap w:val="0"/>
-      </w:pPr>
-    </w:p>
-    <w:p>
-      <w:pPr>
-        <w:numPr>
-          <w:ilvl w:val="0"/>
-          <w:numId w:val="0"/>
-        </w:numPr>
-        <w:jc w:val="both"/>
-        <w:spacing w:lineRule="auto" w:line="259" w:before="0" w:after="0"/>
-        <w:ind w:right="0" w:left="0" w:firstLine="0"/>
-        <w:rPr>
-          <w:i w:val="0"/>
-          <w:color w:val="auto"/>
-          <w:sz w:val="20"/>
-          <w:szCs w:val="20"/>
-          <w:rFonts w:ascii="Times New Roman" w:eastAsia="Times New Roman" w:hAnsi="Times New Roman" w:hint="default"/>
-        </w:rPr>
-        <w:wordWrap w:val="0"/>
-      </w:pPr>
-    </w:p>
-    <w:p>
-      <w:pPr>
-        <w:numPr>
-          <w:ilvl w:val="0"/>
-          <w:numId w:val="0"/>
-        </w:numPr>
-        <w:jc w:val="both"/>
-        <w:spacing w:lineRule="auto" w:line="259" w:before="0" w:after="0"/>
-        <w:ind w:right="0" w:left="0" w:firstLine="0"/>
-        <w:rPr>
-          <w:i w:val="0"/>
-          <w:color w:val="auto"/>
-          <w:sz w:val="20"/>
-          <w:szCs w:val="20"/>
-          <w:rFonts w:ascii="Times New Roman" w:eastAsia="Times New Roman" w:hAnsi="Times New Roman" w:hint="default"/>
-        </w:rPr>
-        <w:wordWrap w:val="0"/>
-      </w:pPr>
-    </w:p>
-    <w:p>
-      <w:pPr>
-        <w:numPr>
-          <w:ilvl w:val="0"/>
-          <w:numId w:val="0"/>
-        </w:numPr>
-        <w:jc w:val="both"/>
-        <w:spacing w:lineRule="auto" w:line="259" w:before="0" w:after="0"/>
-        <w:ind w:right="0" w:left="0" w:firstLine="0"/>
-        <w:rPr>
-          <w:i w:val="0"/>
-          <w:color w:val="auto"/>
-          <w:sz w:val="20"/>
-          <w:szCs w:val="20"/>
-          <w:rFonts w:ascii="Times New Roman" w:eastAsia="Times New Roman" w:hAnsi="Times New Roman" w:hint="default"/>
-        </w:rPr>
-        <w:wordWrap w:val="0"/>
-      </w:pPr>
-    </w:p>
-    <w:p>
-      <w:pPr>
-        <w:numPr>
-          <w:ilvl w:val="0"/>
-          <w:numId w:val="0"/>
-        </w:numPr>
-        <w:jc w:val="both"/>
-        <w:spacing w:lineRule="auto" w:line="259" w:before="0" w:after="0"/>
-        <w:ind w:right="0" w:left="0" w:firstLine="0"/>
-        <w:rPr>
-          <w:i w:val="0"/>
-          <w:color w:val="auto"/>
-          <w:sz w:val="20"/>
-          <w:szCs w:val="20"/>
-          <w:rFonts w:ascii="Times New Roman" w:eastAsia="Times New Roman" w:hAnsi="Times New Roman" w:hint="default"/>
-        </w:rPr>
-        <w:wordWrap w:val="0"/>
+        <w:widowControl w:val="1"/>
+        <w:ind w:right="0" w:left="0" w:firstLine="0"/>
+        <w:rPr>
+          <w:i w:val="0"/>
+          <w:color w:val="auto"/>
+          <w:sz w:val="20"/>
+          <w:szCs w:val="20"/>
+          <w:rFonts w:ascii="Times New Roman" w:eastAsia="Times New Roman" w:hAnsi="Times New Roman" w:hint="default"/>
+        </w:rPr>
+        <w:wordWrap w:val="0"/>
+        <w:autoSpaceDE w:val="0"/>
+        <w:autoSpaceDN w:val="0"/>
+      </w:pPr>
+    </w:p>
+    <w:p>
+      <w:pPr>
+        <w:numPr>
+          <w:ilvl w:val="0"/>
+          <w:numId w:val="0"/>
+        </w:numPr>
+        <w:jc w:val="both"/>
+        <w:spacing w:lineRule="auto" w:line="259" w:before="0" w:after="0"/>
+        <w:widowControl w:val="1"/>
+        <w:ind w:right="0" w:left="0" w:firstLine="0"/>
+        <w:rPr>
+          <w:i w:val="0"/>
+          <w:color w:val="auto"/>
+          <w:sz w:val="20"/>
+          <w:szCs w:val="20"/>
+          <w:rFonts w:ascii="Times New Roman" w:eastAsia="Times New Roman" w:hAnsi="Times New Roman" w:hint="default"/>
+        </w:rPr>
+        <w:wordWrap w:val="0"/>
+        <w:autoSpaceDE w:val="0"/>
+        <w:autoSpaceDN w:val="0"/>
+      </w:pPr>
+    </w:p>
+    <w:p>
+      <w:pPr>
+        <w:numPr>
+          <w:ilvl w:val="0"/>
+          <w:numId w:val="0"/>
+        </w:numPr>
+        <w:jc w:val="both"/>
+        <w:spacing w:lineRule="auto" w:line="259" w:before="0" w:after="0"/>
+        <w:widowControl w:val="1"/>
+        <w:ind w:right="0" w:left="0" w:firstLine="0"/>
+        <w:rPr>
+          <w:i w:val="0"/>
+          <w:color w:val="auto"/>
+          <w:sz w:val="20"/>
+          <w:szCs w:val="20"/>
+          <w:rFonts w:ascii="Times New Roman" w:eastAsia="Times New Roman" w:hAnsi="Times New Roman" w:hint="default"/>
+        </w:rPr>
+        <w:wordWrap w:val="0"/>
+        <w:autoSpaceDE w:val="0"/>
+        <w:autoSpaceDN w:val="0"/>
+      </w:pPr>
+    </w:p>
+    <w:p>
+      <w:pPr>
+        <w:numPr>
+          <w:ilvl w:val="0"/>
+          <w:numId w:val="0"/>
+        </w:numPr>
+        <w:jc w:val="both"/>
+        <w:spacing w:lineRule="auto" w:line="259" w:before="0" w:after="0"/>
+        <w:widowControl w:val="1"/>
+        <w:ind w:right="0" w:left="0" w:firstLine="0"/>
+        <w:rPr>
+          <w:i w:val="0"/>
+          <w:color w:val="auto"/>
+          <w:sz w:val="20"/>
+          <w:szCs w:val="20"/>
+          <w:rFonts w:ascii="Times New Roman" w:eastAsia="Times New Roman" w:hAnsi="Times New Roman" w:hint="default"/>
+        </w:rPr>
+        <w:wordWrap w:val="0"/>
+        <w:autoSpaceDE w:val="0"/>
+        <w:autoSpaceDN w:val="0"/>
+      </w:pPr>
+    </w:p>
+    <w:p>
+      <w:pPr>
+        <w:numPr>
+          <w:ilvl w:val="0"/>
+          <w:numId w:val="0"/>
+        </w:numPr>
+        <w:jc w:val="both"/>
+        <w:spacing w:lineRule="auto" w:line="259" w:before="0" w:after="0"/>
+        <w:widowControl w:val="1"/>
+        <w:ind w:right="0" w:left="0" w:firstLine="0"/>
+        <w:rPr>
+          <w:i w:val="0"/>
+          <w:color w:val="auto"/>
+          <w:sz w:val="20"/>
+          <w:szCs w:val="20"/>
+          <w:rFonts w:ascii="Times New Roman" w:eastAsia="Times New Roman" w:hAnsi="Times New Roman" w:hint="default"/>
+        </w:rPr>
+        <w:wordWrap w:val="0"/>
+        <w:autoSpaceDE w:val="0"/>
+        <w:autoSpaceDN w:val="0"/>
+      </w:pPr>
+    </w:p>
+    <w:p>
+      <w:pPr>
+        <w:numPr>
+          <w:ilvl w:val="0"/>
+          <w:numId w:val="0"/>
+        </w:numPr>
+        <w:jc w:val="both"/>
+        <w:spacing w:lineRule="auto" w:line="259" w:before="0" w:after="0"/>
+        <w:widowControl w:val="1"/>
+        <w:ind w:right="0" w:left="0" w:firstLine="0"/>
+        <w:rPr>
+          <w:i w:val="0"/>
+          <w:color w:val="auto"/>
+          <w:sz w:val="20"/>
+          <w:szCs w:val="20"/>
+          <w:rFonts w:ascii="Times New Roman" w:eastAsia="Times New Roman" w:hAnsi="Times New Roman" w:hint="default"/>
+        </w:rPr>
+        <w:wordWrap w:val="0"/>
+        <w:autoSpaceDE w:val="0"/>
+        <w:autoSpaceDN w:val="0"/>
+      </w:pPr>
+    </w:p>
+    <w:p>
+      <w:pPr>
+        <w:numPr>
+          <w:ilvl w:val="0"/>
+          <w:numId w:val="0"/>
+        </w:numPr>
+        <w:jc w:val="both"/>
+        <w:spacing w:lineRule="auto" w:line="259" w:before="0" w:after="0"/>
+        <w:widowControl w:val="1"/>
+        <w:ind w:right="0" w:left="0" w:firstLine="0"/>
+        <w:rPr>
+          <w:i w:val="0"/>
+          <w:color w:val="auto"/>
+          <w:sz w:val="20"/>
+          <w:szCs w:val="20"/>
+          <w:rFonts w:ascii="Times New Roman" w:eastAsia="Times New Roman" w:hAnsi="Times New Roman" w:hint="default"/>
+        </w:rPr>
+        <w:wordWrap w:val="0"/>
+        <w:autoSpaceDE w:val="0"/>
+        <w:autoSpaceDN w:val="0"/>
+      </w:pPr>
+    </w:p>
+    <w:p>
+      <w:pPr>
+        <w:numPr>
+          <w:ilvl w:val="0"/>
+          <w:numId w:val="0"/>
+        </w:numPr>
+        <w:jc w:val="both"/>
+        <w:spacing w:lineRule="auto" w:line="259" w:before="0" w:after="0"/>
+        <w:widowControl w:val="1"/>
+        <w:ind w:right="0" w:left="0" w:firstLine="0"/>
+        <w:rPr>
+          <w:i w:val="0"/>
+          <w:color w:val="auto"/>
+          <w:sz w:val="20"/>
+          <w:szCs w:val="20"/>
+          <w:rFonts w:ascii="Times New Roman" w:eastAsia="Times New Roman" w:hAnsi="Times New Roman" w:hint="default"/>
+        </w:rPr>
+        <w:wordWrap w:val="0"/>
+        <w:autoSpaceDE w:val="0"/>
+        <w:autoSpaceDN w:val="0"/>
+      </w:pPr>
+    </w:p>
+    <w:p>
+      <w:pPr>
+        <w:numPr>
+          <w:ilvl w:val="0"/>
+          <w:numId w:val="0"/>
+        </w:numPr>
+        <w:jc w:val="both"/>
+        <w:spacing w:lineRule="auto" w:line="259" w:before="0" w:after="0"/>
+        <w:widowControl w:val="1"/>
+        <w:ind w:right="0" w:left="0" w:firstLine="0"/>
+        <w:rPr>
+          <w:i w:val="0"/>
+          <w:color w:val="auto"/>
+          <w:sz w:val="20"/>
+          <w:szCs w:val="20"/>
+          <w:rFonts w:ascii="Times New Roman" w:eastAsia="Times New Roman" w:hAnsi="Times New Roman" w:hint="default"/>
+        </w:rPr>
+        <w:wordWrap w:val="0"/>
+        <w:autoSpaceDE w:val="0"/>
+        <w:autoSpaceDN w:val="0"/>
       </w:pPr>
       <w:r>
         <w:rPr>
@@ -2024,34 +2165,40 @@
         </w:numPr>
         <w:jc w:val="both"/>
         <w:spacing w:lineRule="auto" w:line="259" w:before="0" w:after="0"/>
-        <w:ind w:right="0" w:left="0" w:firstLine="0"/>
-        <w:rPr>
-          <w:i w:val="0"/>
-          <w:color w:val="auto"/>
-          <w:sz w:val="20"/>
-          <w:szCs w:val="20"/>
-          <w:rFonts w:ascii="Times New Roman" w:eastAsia="Times New Roman" w:hAnsi="Times New Roman" w:hint="default"/>
-        </w:rPr>
-        <w:wordWrap w:val="0"/>
-      </w:pPr>
-    </w:p>
-    <w:p>
-      <w:pPr>
-        <w:numPr>
-          <w:ilvl w:val="0"/>
-          <w:numId w:val="0"/>
-        </w:numPr>
-        <w:jc w:val="both"/>
-        <w:spacing w:lineRule="auto" w:line="259" w:before="0" w:after="0"/>
-        <w:ind w:right="0" w:left="0" w:firstLine="0"/>
-        <w:rPr>
-          <w:i w:val="0"/>
-          <w:color w:val="auto"/>
-          <w:sz w:val="20"/>
-          <w:szCs w:val="20"/>
-          <w:rFonts w:ascii="Times New Roman" w:eastAsia="Times New Roman" w:hAnsi="Times New Roman" w:hint="default"/>
-        </w:rPr>
-        <w:wordWrap w:val="0"/>
+        <w:widowControl w:val="1"/>
+        <w:ind w:right="0" w:left="0" w:firstLine="0"/>
+        <w:rPr>
+          <w:i w:val="0"/>
+          <w:color w:val="auto"/>
+          <w:sz w:val="20"/>
+          <w:szCs w:val="20"/>
+          <w:rFonts w:ascii="Times New Roman" w:eastAsia="Times New Roman" w:hAnsi="Times New Roman" w:hint="default"/>
+        </w:rPr>
+        <w:wordWrap w:val="0"/>
+        <w:autoSpaceDE w:val="0"/>
+        <w:autoSpaceDN w:val="0"/>
+      </w:pPr>
+    </w:p>
+    <w:p>
+      <w:pPr>
+        <w:numPr>
+          <w:ilvl w:val="0"/>
+          <w:numId w:val="0"/>
+        </w:numPr>
+        <w:jc w:val="both"/>
+        <w:spacing w:lineRule="auto" w:line="259" w:before="0" w:after="0"/>
+        <w:widowControl w:val="1"/>
+        <w:ind w:right="0" w:left="0" w:firstLine="0"/>
+        <w:rPr>
+          <w:i w:val="0"/>
+          <w:color w:val="auto"/>
+          <w:sz w:val="20"/>
+          <w:szCs w:val="20"/>
+          <w:rFonts w:ascii="Times New Roman" w:eastAsia="Times New Roman" w:hAnsi="Times New Roman" w:hint="default"/>
+        </w:rPr>
+        <w:wordWrap w:val="0"/>
+        <w:autoSpaceDE w:val="0"/>
+        <w:autoSpaceDN w:val="0"/>
       </w:pPr>
       <w:r>
         <w:rPr>
@@ -2059,9 +2206,9 @@
         </w:rPr>
         <w:drawing>
           <wp:inline distT="0" distB="0" distL="0" distR="0">
-            <wp:extent cx="2178050" cy="1131570"/>
+            <wp:extent cx="2178685" cy="1132205"/>
             <wp:effectExtent l="0" t="0" r="0" b="0"/>
-            <wp:docPr id="17" name="Imagen 6"/>
+            <wp:docPr id="14" name="Imagen 6"/>
             <wp:cNvGraphicFramePr>
               <a:graphicFrameLocks xmlns:a="http://schemas.openxmlformats.org/drawingml/2006/main" noChangeAspect="1"/>
             </wp:cNvGraphicFramePr>
@@ -2069,7 +2216,7 @@
               <a:graphicData uri="http://schemas.openxmlformats.org/drawingml/2006/picture">
                 <pic:pic xmlns:pic="http://schemas.openxmlformats.org/drawingml/2006/picture">
                   <pic:nvPicPr>
-                    <pic:cNvPr id="6" name="Picture 6" descr="/Users/robertovelasquezdean/Library/Group Containers/L48J367XN4.com.infraware.PolarisOffice/EngineTemp/96027/fImage18337175176.png"/>
+                    <pic:cNvPr id="6" name="Picture 6" descr="/Users/robertovelasquezdean/Library/Group Containers/L48J367XN4.com.infraware.PolarisOffice/EngineTemp/73071/fImage18337175176.png"/>
                     <pic:cNvPicPr>
                       <a:picLocks noChangeAspect="1" noChangeArrowheads="1"/>
                     </pic:cNvPicPr>
@@ -2089,7 +2236,7 @@
                   <pic:spPr>
                     <a:xfrm>
                       <a:off x="0" y="0"/>
-                      <a:ext cx="2178685" cy="1132205"/>
+                      <a:ext cx="2179320" cy="1132840"/>
                     </a:xfrm>
                     <a:prstGeom prst="rect"/>
                     <a:ln cap="flat"/>
@@ -2109,34 +2256,40 @@
         </w:numPr>
         <w:jc w:val="both"/>
         <w:spacing w:lineRule="auto" w:line="259" w:before="0" w:after="0"/>
-        <w:ind w:right="0" w:left="0" w:firstLine="0"/>
-        <w:rPr>
-          <w:i w:val="0"/>
-          <w:color w:val="auto"/>
-          <w:sz w:val="20"/>
-          <w:szCs w:val="20"/>
-          <w:rFonts w:ascii="Times New Roman" w:eastAsia="Times New Roman" w:hAnsi="Times New Roman" w:hint="default"/>
-        </w:rPr>
-        <w:wordWrap w:val="0"/>
-      </w:pPr>
-    </w:p>
-    <w:p>
-      <w:pPr>
-        <w:numPr>
-          <w:ilvl w:val="0"/>
-          <w:numId w:val="0"/>
-        </w:numPr>
-        <w:jc w:val="both"/>
-        <w:spacing w:lineRule="auto" w:line="259" w:before="0" w:after="0"/>
-        <w:ind w:right="0" w:left="0" w:firstLine="0"/>
-        <w:rPr>
-          <w:i w:val="0"/>
-          <w:color w:val="auto"/>
-          <w:sz w:val="20"/>
-          <w:szCs w:val="20"/>
-          <w:rFonts w:ascii="Times New Roman" w:eastAsia="Times New Roman" w:hAnsi="Times New Roman" w:hint="default"/>
-        </w:rPr>
-        <w:wordWrap w:val="0"/>
+        <w:widowControl w:val="1"/>
+        <w:ind w:right="0" w:left="0" w:firstLine="0"/>
+        <w:rPr>
+          <w:i w:val="0"/>
+          <w:color w:val="auto"/>
+          <w:sz w:val="20"/>
+          <w:szCs w:val="20"/>
+          <w:rFonts w:ascii="Times New Roman" w:eastAsia="Times New Roman" w:hAnsi="Times New Roman" w:hint="default"/>
+        </w:rPr>
+        <w:wordWrap w:val="0"/>
+        <w:autoSpaceDE w:val="0"/>
+        <w:autoSpaceDN w:val="0"/>
+      </w:pPr>
+    </w:p>
+    <w:p>
+      <w:pPr>
+        <w:numPr>
+          <w:ilvl w:val="0"/>
+          <w:numId w:val="0"/>
+        </w:numPr>
+        <w:jc w:val="both"/>
+        <w:spacing w:lineRule="auto" w:line="259" w:before="0" w:after="0"/>
+        <w:widowControl w:val="1"/>
+        <w:ind w:right="0" w:left="0" w:firstLine="0"/>
+        <w:rPr>
+          <w:i w:val="0"/>
+          <w:color w:val="auto"/>
+          <w:sz w:val="20"/>
+          <w:szCs w:val="20"/>
+          <w:rFonts w:ascii="Times New Roman" w:eastAsia="Times New Roman" w:hAnsi="Times New Roman" w:hint="default"/>
+        </w:rPr>
+        <w:wordWrap w:val="0"/>
+        <w:autoSpaceDE w:val="0"/>
+        <w:autoSpaceDN w:val="0"/>
       </w:pPr>
       <w:r>
         <w:rPr>
@@ -2157,34 +2310,40 @@
         </w:numPr>
         <w:jc w:val="both"/>
         <w:spacing w:lineRule="auto" w:line="259" w:before="0" w:after="0"/>
-        <w:ind w:right="0" w:left="0" w:firstLine="0"/>
-        <w:rPr>
-          <w:i w:val="0"/>
-          <w:color w:val="auto"/>
-          <w:sz w:val="20"/>
-          <w:szCs w:val="20"/>
-          <w:rFonts w:ascii="Times New Roman" w:eastAsia="Times New Roman" w:hAnsi="Times New Roman" w:hint="default"/>
-        </w:rPr>
-        <w:wordWrap w:val="0"/>
-      </w:pPr>
-    </w:p>
-    <w:p>
-      <w:pPr>
-        <w:numPr>
-          <w:ilvl w:val="0"/>
-          <w:numId w:val="0"/>
-        </w:numPr>
-        <w:jc w:val="both"/>
-        <w:spacing w:lineRule="auto" w:line="259" w:before="0" w:after="0"/>
-        <w:ind w:right="0" w:left="0" w:firstLine="0"/>
-        <w:rPr>
-          <w:i w:val="0"/>
-          <w:color w:val="auto"/>
-          <w:sz w:val="20"/>
-          <w:szCs w:val="20"/>
-          <w:rFonts w:ascii="Times New Roman" w:eastAsia="Times New Roman" w:hAnsi="Times New Roman" w:hint="default"/>
-        </w:rPr>
-        <w:wordWrap w:val="0"/>
+        <w:widowControl w:val="1"/>
+        <w:ind w:right="0" w:left="0" w:firstLine="0"/>
+        <w:rPr>
+          <w:i w:val="0"/>
+          <w:color w:val="auto"/>
+          <w:sz w:val="20"/>
+          <w:szCs w:val="20"/>
+          <w:rFonts w:ascii="Times New Roman" w:eastAsia="Times New Roman" w:hAnsi="Times New Roman" w:hint="default"/>
+        </w:rPr>
+        <w:wordWrap w:val="0"/>
+        <w:autoSpaceDE w:val="0"/>
+        <w:autoSpaceDN w:val="0"/>
+      </w:pPr>
+    </w:p>
+    <w:p>
+      <w:pPr>
+        <w:numPr>
+          <w:ilvl w:val="0"/>
+          <w:numId w:val="0"/>
+        </w:numPr>
+        <w:jc w:val="both"/>
+        <w:spacing w:lineRule="auto" w:line="259" w:before="0" w:after="0"/>
+        <w:widowControl w:val="1"/>
+        <w:ind w:right="0" w:left="0" w:firstLine="0"/>
+        <w:rPr>
+          <w:i w:val="0"/>
+          <w:color w:val="auto"/>
+          <w:sz w:val="20"/>
+          <w:szCs w:val="20"/>
+          <w:rFonts w:ascii="Times New Roman" w:eastAsia="Times New Roman" w:hAnsi="Times New Roman" w:hint="default"/>
+        </w:rPr>
+        <w:wordWrap w:val="0"/>
+        <w:autoSpaceDE w:val="0"/>
+        <w:autoSpaceDN w:val="0"/>
       </w:pPr>
       <w:r>
         <w:rPr>
@@ -2192,9 +2351,9 @@
         </w:rPr>
         <w:drawing>
           <wp:inline distT="0" distB="0" distL="0" distR="0">
-            <wp:extent cx="3178810" cy="1522095"/>
+            <wp:extent cx="3179445" cy="1522730"/>
             <wp:effectExtent l="0" t="0" r="0" b="0"/>
-            <wp:docPr id="25" name="Imagen 7"/>
+            <wp:docPr id="15" name="Imagen 7"/>
             <wp:cNvGraphicFramePr>
               <a:graphicFrameLocks xmlns:a="http://schemas.openxmlformats.org/drawingml/2006/main" noChangeAspect="1"/>
             </wp:cNvGraphicFramePr>
@@ -2202,7 +2361,7 @@
               <a:graphicData uri="http://schemas.openxmlformats.org/drawingml/2006/picture">
                 <pic:pic xmlns:pic="http://schemas.openxmlformats.org/drawingml/2006/picture">
                   <pic:nvPicPr>
-                    <pic:cNvPr id="7" name="Picture 7" descr="/Users/robertovelasquezdean/Library/Group Containers/L48J367XN4.com.infraware.PolarisOffice/EngineTemp/96027/fImage36895253489.png"/>
+                    <pic:cNvPr id="7" name="Picture 7" descr="/Users/robertovelasquezdean/Library/Group Containers/L48J367XN4.com.infraware.PolarisOffice/EngineTemp/73071/fImage36895253489.png"/>
                     <pic:cNvPicPr>
                       <a:picLocks noChangeAspect="1" noChangeArrowheads="1"/>
                     </pic:cNvPicPr>
@@ -2222,7 +2381,7 @@
                   <pic:spPr>
                     <a:xfrm>
                       <a:off x="0" y="0"/>
-                      <a:ext cx="3179445" cy="1522730"/>
+                      <a:ext cx="3180080" cy="1523365"/>
                     </a:xfrm>
                     <a:prstGeom prst="rect"/>
                     <a:ln cap="flat"/>
@@ -2242,34 +2401,40 @@
         </w:numPr>
         <w:jc w:val="both"/>
         <w:spacing w:lineRule="auto" w:line="259" w:before="0" w:after="0"/>
-        <w:ind w:right="0" w:left="0" w:firstLine="0"/>
-        <w:rPr>
-          <w:i w:val="0"/>
-          <w:color w:val="auto"/>
-          <w:sz w:val="20"/>
-          <w:szCs w:val="20"/>
-          <w:rFonts w:ascii="Times New Roman" w:eastAsia="Times New Roman" w:hAnsi="Times New Roman" w:hint="default"/>
-        </w:rPr>
-        <w:wordWrap w:val="0"/>
-      </w:pPr>
-    </w:p>
-    <w:p>
-      <w:pPr>
-        <w:numPr>
-          <w:ilvl w:val="0"/>
-          <w:numId w:val="0"/>
-        </w:numPr>
-        <w:jc w:val="both"/>
-        <w:spacing w:lineRule="auto" w:line="259" w:before="0" w:after="0"/>
-        <w:ind w:right="0" w:left="0" w:firstLine="0"/>
-        <w:rPr>
-          <w:i w:val="0"/>
-          <w:color w:val="auto"/>
-          <w:sz w:val="20"/>
-          <w:szCs w:val="20"/>
-          <w:rFonts w:ascii="Times New Roman" w:eastAsia="Times New Roman" w:hAnsi="Times New Roman" w:hint="default"/>
-        </w:rPr>
-        <w:wordWrap w:val="0"/>
+        <w:widowControl w:val="1"/>
+        <w:ind w:right="0" w:left="0" w:firstLine="0"/>
+        <w:rPr>
+          <w:i w:val="0"/>
+          <w:color w:val="auto"/>
+          <w:sz w:val="20"/>
+          <w:szCs w:val="20"/>
+          <w:rFonts w:ascii="Times New Roman" w:eastAsia="Times New Roman" w:hAnsi="Times New Roman" w:hint="default"/>
+        </w:rPr>
+        <w:wordWrap w:val="0"/>
+        <w:autoSpaceDE w:val="0"/>
+        <w:autoSpaceDN w:val="0"/>
+      </w:pPr>
+    </w:p>
+    <w:p>
+      <w:pPr>
+        <w:numPr>
+          <w:ilvl w:val="0"/>
+          <w:numId w:val="0"/>
+        </w:numPr>
+        <w:jc w:val="both"/>
+        <w:spacing w:lineRule="auto" w:line="259" w:before="0" w:after="0"/>
+        <w:widowControl w:val="1"/>
+        <w:ind w:right="0" w:left="0" w:firstLine="0"/>
+        <w:rPr>
+          <w:i w:val="0"/>
+          <w:color w:val="auto"/>
+          <w:sz w:val="20"/>
+          <w:szCs w:val="20"/>
+          <w:rFonts w:ascii="Times New Roman" w:eastAsia="Times New Roman" w:hAnsi="Times New Roman" w:hint="default"/>
+        </w:rPr>
+        <w:wordWrap w:val="0"/>
+        <w:autoSpaceDE w:val="0"/>
+        <w:autoSpaceDN w:val="0"/>
       </w:pPr>
       <w:r>
         <w:rPr>
@@ -2340,34 +2505,40 @@
         </w:numPr>
         <w:jc w:val="both"/>
         <w:spacing w:lineRule="auto" w:line="259" w:before="0" w:after="0"/>
-        <w:ind w:right="0" w:left="0" w:firstLine="0"/>
-        <w:rPr>
-          <w:i w:val="0"/>
-          <w:color w:val="auto"/>
-          <w:sz w:val="20"/>
-          <w:szCs w:val="20"/>
-          <w:rFonts w:ascii="Times New Roman" w:eastAsia="Times New Roman" w:hAnsi="Times New Roman" w:hint="default"/>
-        </w:rPr>
-        <w:wordWrap w:val="0"/>
-      </w:pPr>
-    </w:p>
-    <w:p>
-      <w:pPr>
-        <w:numPr>
-          <w:ilvl w:val="0"/>
-          <w:numId w:val="0"/>
-        </w:numPr>
-        <w:jc w:val="both"/>
-        <w:spacing w:lineRule="auto" w:line="259" w:before="0" w:after="0"/>
-        <w:ind w:right="0" w:left="0" w:firstLine="0"/>
-        <w:rPr>
-          <w:i w:val="0"/>
-          <w:color w:val="auto"/>
-          <w:sz w:val="20"/>
-          <w:szCs w:val="20"/>
-          <w:rFonts w:ascii="Times New Roman" w:eastAsia="Times New Roman" w:hAnsi="Times New Roman" w:hint="default"/>
-        </w:rPr>
-        <w:wordWrap w:val="0"/>
+        <w:widowControl w:val="1"/>
+        <w:ind w:right="0" w:left="0" w:firstLine="0"/>
+        <w:rPr>
+          <w:i w:val="0"/>
+          <w:color w:val="auto"/>
+          <w:sz w:val="20"/>
+          <w:szCs w:val="20"/>
+          <w:rFonts w:ascii="Times New Roman" w:eastAsia="Times New Roman" w:hAnsi="Times New Roman" w:hint="default"/>
+        </w:rPr>
+        <w:wordWrap w:val="0"/>
+        <w:autoSpaceDE w:val="0"/>
+        <w:autoSpaceDN w:val="0"/>
+      </w:pPr>
+    </w:p>
+    <w:p>
+      <w:pPr>
+        <w:numPr>
+          <w:ilvl w:val="0"/>
+          <w:numId w:val="0"/>
+        </w:numPr>
+        <w:jc w:val="both"/>
+        <w:spacing w:lineRule="auto" w:line="259" w:before="0" w:after="0"/>
+        <w:widowControl w:val="1"/>
+        <w:ind w:right="0" w:left="0" w:firstLine="0"/>
+        <w:rPr>
+          <w:i w:val="0"/>
+          <w:color w:val="auto"/>
+          <w:sz w:val="20"/>
+          <w:szCs w:val="20"/>
+          <w:rFonts w:ascii="Times New Roman" w:eastAsia="Times New Roman" w:hAnsi="Times New Roman" w:hint="default"/>
+        </w:rPr>
+        <w:wordWrap w:val="0"/>
+        <w:autoSpaceDE w:val="0"/>
+        <w:autoSpaceDN w:val="0"/>
       </w:pPr>
       <w:r>
         <w:rPr>
@@ -2375,9 +2546,9 @@
         </w:rPr>
         <w:drawing>
           <wp:inline distT="0" distB="0" distL="0" distR="0">
-            <wp:extent cx="1512570" cy="215900"/>
+            <wp:extent cx="1513205" cy="216535"/>
             <wp:effectExtent l="0" t="0" r="0" b="0"/>
-            <wp:docPr id="26" name="Imagen 8"/>
+            <wp:docPr id="16" name="Imagen 8"/>
             <wp:cNvGraphicFramePr>
               <a:graphicFrameLocks xmlns:a="http://schemas.openxmlformats.org/drawingml/2006/main" noChangeAspect="1"/>
             </wp:cNvGraphicFramePr>
@@ -2385,7 +2556,7 @@
               <a:graphicData uri="http://schemas.openxmlformats.org/drawingml/2006/picture">
                 <pic:pic xmlns:pic="http://schemas.openxmlformats.org/drawingml/2006/picture">
                   <pic:nvPicPr>
-                    <pic:cNvPr id="8" name="Picture 8" descr="/Users/robertovelasquezdean/Library/Group Containers/L48J367XN4.com.infraware.PolarisOffice/EngineTemp/96027/fImage12296262091.png"/>
+                    <pic:cNvPr id="8" name="Picture 8" descr="/Users/robertovelasquezdean/Library/Group Containers/L48J367XN4.com.infraware.PolarisOffice/EngineTemp/73071/fImage12296262091.png"/>
                     <pic:cNvPicPr>
                       <a:picLocks noChangeAspect="1" noChangeArrowheads="1"/>
                     </pic:cNvPicPr>
@@ -2405,7 +2576,7 @@
                   <pic:spPr>
                     <a:xfrm>
                       <a:off x="0" y="0"/>
-                      <a:ext cx="1513205" cy="216535"/>
+                      <a:ext cx="1513840" cy="217170"/>
                     </a:xfrm>
                     <a:prstGeom prst="rect"/>
                     <a:ln cap="flat"/>
@@ -2435,34 +2606,40 @@
         </w:numPr>
         <w:jc w:val="both"/>
         <w:spacing w:lineRule="auto" w:line="259" w:before="0" w:after="0"/>
-        <w:ind w:right="0" w:left="0" w:firstLine="0"/>
-        <w:rPr>
-          <w:i w:val="0"/>
-          <w:color w:val="auto"/>
-          <w:sz w:val="20"/>
-          <w:szCs w:val="20"/>
-          <w:rFonts w:ascii="Times New Roman" w:eastAsia="Times New Roman" w:hAnsi="Times New Roman" w:hint="default"/>
-        </w:rPr>
-        <w:wordWrap w:val="0"/>
-      </w:pPr>
-    </w:p>
-    <w:p>
-      <w:pPr>
-        <w:numPr>
-          <w:ilvl w:val="0"/>
-          <w:numId w:val="0"/>
-        </w:numPr>
-        <w:jc w:val="both"/>
-        <w:spacing w:lineRule="auto" w:line="259" w:before="0" w:after="0"/>
-        <w:ind w:right="0" w:left="0" w:firstLine="0"/>
-        <w:rPr>
-          <w:i w:val="1"/>
-          <w:color w:val="auto"/>
-          <w:sz w:val="20"/>
-          <w:szCs w:val="20"/>
-          <w:rFonts w:ascii="Times New Roman" w:eastAsia="Times New Roman" w:hAnsi="Times New Roman" w:hint="default"/>
-        </w:rPr>
-        <w:wordWrap w:val="0"/>
+        <w:widowControl w:val="1"/>
+        <w:ind w:right="0" w:left="0" w:firstLine="0"/>
+        <w:rPr>
+          <w:i w:val="0"/>
+          <w:color w:val="auto"/>
+          <w:sz w:val="20"/>
+          <w:szCs w:val="20"/>
+          <w:rFonts w:ascii="Times New Roman" w:eastAsia="Times New Roman" w:hAnsi="Times New Roman" w:hint="default"/>
+        </w:rPr>
+        <w:wordWrap w:val="0"/>
+        <w:autoSpaceDE w:val="0"/>
+        <w:autoSpaceDN w:val="0"/>
+      </w:pPr>
+    </w:p>
+    <w:p>
+      <w:pPr>
+        <w:numPr>
+          <w:ilvl w:val="0"/>
+          <w:numId w:val="0"/>
+        </w:numPr>
+        <w:jc w:val="both"/>
+        <w:spacing w:lineRule="auto" w:line="259" w:before="0" w:after="0"/>
+        <w:widowControl w:val="1"/>
+        <w:ind w:right="0" w:left="0" w:firstLine="0"/>
+        <w:rPr>
+          <w:i w:val="1"/>
+          <w:color w:val="auto"/>
+          <w:sz w:val="20"/>
+          <w:szCs w:val="20"/>
+          <w:rFonts w:ascii="Times New Roman" w:eastAsia="Times New Roman" w:hAnsi="Times New Roman" w:hint="default"/>
+        </w:rPr>
+        <w:wordWrap w:val="0"/>
+        <w:autoSpaceDE w:val="0"/>
+        <w:autoSpaceDN w:val="0"/>
       </w:pPr>
       <w:r>
         <w:rPr>
@@ -2483,15 +2660,18 @@
         </w:numPr>
         <w:jc w:val="both"/>
         <w:spacing w:lineRule="auto" w:line="259" w:before="0" w:after="0"/>
-        <w:ind w:right="0" w:left="0" w:firstLine="0"/>
-        <w:rPr>
-          <w:i w:val="0"/>
-          <w:color w:val="auto"/>
-          <w:sz w:val="20"/>
-          <w:szCs w:val="20"/>
-          <w:rFonts w:ascii="Times New Roman" w:eastAsia="Times New Roman" w:hAnsi="Times New Roman" w:hint="default"/>
-        </w:rPr>
-        <w:wordWrap w:val="0"/>
+        <w:widowControl w:val="1"/>
+        <w:ind w:right="0" w:left="0" w:firstLine="0"/>
+        <w:rPr>
+          <w:i w:val="0"/>
+          <w:color w:val="auto"/>
+          <w:sz w:val="20"/>
+          <w:szCs w:val="20"/>
+          <w:rFonts w:ascii="Times New Roman" w:eastAsia="Times New Roman" w:hAnsi="Times New Roman" w:hint="default"/>
+        </w:rPr>
+        <w:wordWrap w:val="0"/>
+        <w:autoSpaceDE w:val="0"/>
+        <w:autoSpaceDN w:val="0"/>
       </w:pPr>
       <w:r>
         <w:rPr>
@@ -2499,9 +2679,9 @@
         </w:rPr>
         <w:drawing>
           <wp:inline distT="0" distB="0" distL="0" distR="0">
-            <wp:extent cx="5934075" cy="3331845"/>
+            <wp:extent cx="5934710" cy="3332480"/>
             <wp:effectExtent l="0" t="0" r="0" b="0"/>
-            <wp:docPr id="30" name="Imagen 10"/>
+            <wp:docPr id="17" name="Imagen 10"/>
             <wp:cNvGraphicFramePr>
               <a:graphicFrameLocks xmlns:a="http://schemas.openxmlformats.org/drawingml/2006/main" noChangeAspect="1"/>
             </wp:cNvGraphicFramePr>
@@ -2509,7 +2689,7 @@
               <a:graphicData uri="http://schemas.openxmlformats.org/drawingml/2006/picture">
                 <pic:pic xmlns:pic="http://schemas.openxmlformats.org/drawingml/2006/picture">
                   <pic:nvPicPr>
-                    <pic:cNvPr id="9" name="Picture 9" descr="/Users/robertovelasquezdean/Library/Group Containers/L48J367XN4.com.infraware.PolarisOffice/EngineTemp/96027/fImage51558030434.png"/>
+                    <pic:cNvPr id="9" name="Picture 9" descr="/Users/robertovelasquezdean/Library/Group Containers/L48J367XN4.com.infraware.PolarisOffice/EngineTemp/73071/fImage51558030434.png"/>
                     <pic:cNvPicPr>
                       <a:picLocks noChangeAspect="1" noChangeArrowheads="1"/>
                     </pic:cNvPicPr>
@@ -2522,7 +2702,7 @@
                         </a:ext>
                       </a:extLst>
                     </a:blip>
-                    <a:srcRect l="24717" t="23861" r="3412" b="11469"/>
+                    <a:srcRect l="24717" t="23861" r="3411" b="11469"/>
                     <a:stretch>
                       <a:fillRect/>
                     </a:stretch>
@@ -2530,7 +2710,7 @@
                   <pic:spPr>
                     <a:xfrm>
                       <a:off x="0" y="0"/>
-                      <a:ext cx="5934710" cy="3332480"/>
+                      <a:ext cx="5935345" cy="3333115"/>
                     </a:xfrm>
                     <a:prstGeom prst="rect"/>
                     <a:ln cap="flat"/>
@@ -2550,53 +2730,62 @@
         </w:numPr>
         <w:jc w:val="both"/>
         <w:spacing w:lineRule="auto" w:line="259" w:before="0" w:after="0"/>
-        <w:ind w:right="0" w:left="0" w:firstLine="0"/>
-        <w:rPr>
-          <w:i w:val="0"/>
-          <w:color w:val="auto"/>
-          <w:sz w:val="20"/>
-          <w:szCs w:val="20"/>
-          <w:rFonts w:ascii="Times New Roman" w:eastAsia="Times New Roman" w:hAnsi="Times New Roman" w:hint="default"/>
-        </w:rPr>
-        <w:wordWrap w:val="0"/>
-      </w:pPr>
-    </w:p>
-    <w:p>
-      <w:pPr>
-        <w:numPr>
-          <w:ilvl w:val="0"/>
-          <w:numId w:val="0"/>
-        </w:numPr>
-        <w:jc w:val="both"/>
-        <w:spacing w:lineRule="auto" w:line="259" w:before="0" w:after="0"/>
-        <w:ind w:right="0" w:left="0" w:firstLine="0"/>
-        <w:rPr>
-          <w:i w:val="0"/>
-          <w:color w:val="auto"/>
-          <w:sz w:val="20"/>
-          <w:szCs w:val="20"/>
-          <w:rFonts w:ascii="Times New Roman" w:eastAsia="Times New Roman" w:hAnsi="Times New Roman" w:hint="default"/>
-        </w:rPr>
-        <w:wordWrap w:val="0"/>
-      </w:pPr>
-    </w:p>
-    <w:p>
-      <w:pPr>
-        <w:numPr>
-          <w:ilvl w:val="0"/>
-          <w:numId w:val="0"/>
-        </w:numPr>
-        <w:jc w:val="both"/>
-        <w:spacing w:lineRule="auto" w:line="259" w:before="0" w:after="0"/>
-        <w:ind w:right="0" w:left="0" w:firstLine="0"/>
-        <w:rPr>
-          <w:i w:val="1"/>
-          <w:color w:val="auto"/>
-          <w:sz w:val="20"/>
-          <w:szCs w:val="20"/>
-          <w:rFonts w:ascii="Times New Roman" w:eastAsia="Times New Roman" w:hAnsi="Times New Roman" w:hint="default"/>
-        </w:rPr>
-        <w:wordWrap w:val="0"/>
+        <w:widowControl w:val="1"/>
+        <w:ind w:right="0" w:left="0" w:firstLine="0"/>
+        <w:rPr>
+          <w:i w:val="0"/>
+          <w:color w:val="auto"/>
+          <w:sz w:val="20"/>
+          <w:szCs w:val="20"/>
+          <w:rFonts w:ascii="Times New Roman" w:eastAsia="Times New Roman" w:hAnsi="Times New Roman" w:hint="default"/>
+        </w:rPr>
+        <w:wordWrap w:val="0"/>
+        <w:autoSpaceDE w:val="0"/>
+        <w:autoSpaceDN w:val="0"/>
+      </w:pPr>
+    </w:p>
+    <w:p>
+      <w:pPr>
+        <w:numPr>
+          <w:ilvl w:val="0"/>
+          <w:numId w:val="0"/>
+        </w:numPr>
+        <w:jc w:val="both"/>
+        <w:spacing w:lineRule="auto" w:line="259" w:before="0" w:after="0"/>
+        <w:widowControl w:val="1"/>
+        <w:ind w:right="0" w:left="0" w:firstLine="0"/>
+        <w:rPr>
+          <w:i w:val="0"/>
+          <w:color w:val="auto"/>
+          <w:sz w:val="20"/>
+          <w:szCs w:val="20"/>
+          <w:rFonts w:ascii="Times New Roman" w:eastAsia="Times New Roman" w:hAnsi="Times New Roman" w:hint="default"/>
+        </w:rPr>
+        <w:wordWrap w:val="0"/>
+        <w:autoSpaceDE w:val="0"/>
+        <w:autoSpaceDN w:val="0"/>
+      </w:pPr>
+    </w:p>
+    <w:p>
+      <w:pPr>
+        <w:numPr>
+          <w:ilvl w:val="0"/>
+          <w:numId w:val="0"/>
+        </w:numPr>
+        <w:jc w:val="both"/>
+        <w:spacing w:lineRule="auto" w:line="259" w:before="0" w:after="0"/>
+        <w:widowControl w:val="1"/>
+        <w:ind w:right="0" w:left="0" w:firstLine="0"/>
+        <w:rPr>
+          <w:i w:val="1"/>
+          <w:color w:val="auto"/>
+          <w:sz w:val="20"/>
+          <w:szCs w:val="20"/>
+          <w:rFonts w:ascii="Times New Roman" w:eastAsia="Times New Roman" w:hAnsi="Times New Roman" w:hint="default"/>
+        </w:rPr>
+        <w:wordWrap w:val="0"/>
+        <w:autoSpaceDE w:val="0"/>
+        <w:autoSpaceDN w:val="0"/>
       </w:pPr>
       <w:r>
         <w:rPr>
@@ -2617,34 +2806,40 @@
         </w:numPr>
         <w:jc w:val="both"/>
         <w:spacing w:lineRule="auto" w:line="259" w:before="0" w:after="0"/>
-        <w:ind w:right="0" w:left="0" w:firstLine="0"/>
-        <w:rPr>
-          <w:i w:val="1"/>
-          <w:color w:val="auto"/>
-          <w:sz w:val="20"/>
-          <w:szCs w:val="20"/>
-          <w:rFonts w:ascii="Times New Roman" w:eastAsia="Times New Roman" w:hAnsi="Times New Roman" w:hint="default"/>
-        </w:rPr>
-        <w:wordWrap w:val="0"/>
-      </w:pPr>
-    </w:p>
-    <w:p>
-      <w:pPr>
-        <w:numPr>
-          <w:ilvl w:val="0"/>
-          <w:numId w:val="0"/>
-        </w:numPr>
-        <w:jc w:val="both"/>
-        <w:spacing w:lineRule="auto" w:line="259" w:before="0" w:after="0"/>
-        <w:ind w:right="0" w:left="0" w:firstLine="0"/>
-        <w:rPr>
-          <w:i w:val="1"/>
-          <w:color w:val="auto"/>
-          <w:sz w:val="20"/>
-          <w:szCs w:val="20"/>
-          <w:rFonts w:ascii="Times New Roman" w:eastAsia="Times New Roman" w:hAnsi="Times New Roman" w:hint="default"/>
-        </w:rPr>
-        <w:wordWrap w:val="0"/>
+        <w:widowControl w:val="1"/>
+        <w:ind w:right="0" w:left="0" w:firstLine="0"/>
+        <w:rPr>
+          <w:i w:val="1"/>
+          <w:color w:val="auto"/>
+          <w:sz w:val="20"/>
+          <w:szCs w:val="20"/>
+          <w:rFonts w:ascii="Times New Roman" w:eastAsia="Times New Roman" w:hAnsi="Times New Roman" w:hint="default"/>
+        </w:rPr>
+        <w:wordWrap w:val="0"/>
+        <w:autoSpaceDE w:val="0"/>
+        <w:autoSpaceDN w:val="0"/>
+      </w:pPr>
+    </w:p>
+    <w:p>
+      <w:pPr>
+        <w:numPr>
+          <w:ilvl w:val="0"/>
+          <w:numId w:val="0"/>
+        </w:numPr>
+        <w:jc w:val="both"/>
+        <w:spacing w:lineRule="auto" w:line="259" w:before="0" w:after="0"/>
+        <w:widowControl w:val="1"/>
+        <w:ind w:right="0" w:left="0" w:firstLine="0"/>
+        <w:rPr>
+          <w:i w:val="1"/>
+          <w:color w:val="auto"/>
+          <w:sz w:val="20"/>
+          <w:szCs w:val="20"/>
+          <w:rFonts w:ascii="Times New Roman" w:eastAsia="Times New Roman" w:hAnsi="Times New Roman" w:hint="default"/>
+        </w:rPr>
+        <w:wordWrap w:val="0"/>
+        <w:autoSpaceDE w:val="0"/>
+        <w:autoSpaceDN w:val="0"/>
       </w:pPr>
       <w:r>
         <w:rPr>
@@ -2652,9 +2847,9 @@
         </w:rPr>
         <w:drawing>
           <wp:inline distT="0" distB="0" distL="0" distR="0">
-            <wp:extent cx="3178810" cy="1485900"/>
+            <wp:extent cx="3179445" cy="1486535"/>
             <wp:effectExtent l="0" t="0" r="0" b="0"/>
-            <wp:docPr id="31" name="Imagen 11"/>
+            <wp:docPr id="20" name="Imagen 11"/>
             <wp:cNvGraphicFramePr>
               <a:graphicFrameLocks xmlns:a="http://schemas.openxmlformats.org/drawingml/2006/main" noChangeAspect="1"/>
             </wp:cNvGraphicFramePr>
@@ -2662,7 +2857,7 @@
               <a:graphicData uri="http://schemas.openxmlformats.org/drawingml/2006/picture">
                 <pic:pic xmlns:pic="http://schemas.openxmlformats.org/drawingml/2006/picture">
                   <pic:nvPicPr>
-                    <pic:cNvPr id="10" name="Picture 10" descr="/Users/robertovelasquezdean/Library/Group Containers/L48J367XN4.com.infraware.PolarisOffice/EngineTemp/96027/fImage36713314711.png"/>
+                    <pic:cNvPr id="10" name="Picture 10" descr="/Users/robertovelasquezdean/Library/Group Containers/L48J367XN4.com.infraware.PolarisOffice/EngineTemp/73071/fImage36713314711.png"/>
                     <pic:cNvPicPr>
                       <a:picLocks noChangeAspect="1" noChangeArrowheads="1"/>
                     </pic:cNvPicPr>
@@ -2682,7 +2877,7 @@
                   <pic:spPr>
                     <a:xfrm>
                       <a:off x="0" y="0"/>
-                      <a:ext cx="3179445" cy="1486535"/>
+                      <a:ext cx="3180080" cy="1487170"/>
                     </a:xfrm>
                     <a:prstGeom prst="rect"/>
                     <a:ln cap="flat"/>
@@ -2702,25 +2897,29 @@
         </w:numPr>
         <w:jc w:val="both"/>
         <w:spacing w:lineRule="auto" w:line="259" w:before="0" w:after="0"/>
-        <w:ind w:right="0" w:left="0" w:firstLine="0"/>
-        <w:rPr>
-          <w:i w:val="1"/>
-          <w:color w:val="auto"/>
-          <w:sz w:val="20"/>
-          <w:szCs w:val="20"/>
-          <w:rFonts w:ascii="Times New Roman" w:eastAsia="Times New Roman" w:hAnsi="Times New Roman" w:hint="default"/>
-        </w:rPr>
-        <w:wordWrap w:val="0"/>
-      </w:pPr>
-    </w:p>
-    <w:p>
-      <w:pPr>
-        <w:numPr>
-          <w:ilvl w:val="0"/>
-          <w:numId w:val="0"/>
-        </w:numPr>
-        <w:jc w:val="both"/>
-        <w:spacing w:lineRule="auto" w:line="259" w:before="0" w:after="0"/>
+        <w:widowControl w:val="1"/>
+        <w:ind w:right="0" w:left="0" w:firstLine="0"/>
+        <w:rPr>
+          <w:i w:val="1"/>
+          <w:color w:val="auto"/>
+          <w:sz w:val="20"/>
+          <w:szCs w:val="20"/>
+          <w:rFonts w:ascii="Times New Roman" w:eastAsia="Times New Roman" w:hAnsi="Times New Roman" w:hint="default"/>
+        </w:rPr>
+        <w:wordWrap w:val="0"/>
+        <w:autoSpaceDE w:val="0"/>
+        <w:autoSpaceDN w:val="0"/>
+      </w:pPr>
+    </w:p>
+    <w:p>
+      <w:pPr>
+        <w:numPr>
+          <w:ilvl w:val="0"/>
+          <w:numId w:val="0"/>
+        </w:numPr>
+        <w:jc w:val="both"/>
+        <w:spacing w:lineRule="auto" w:line="259" w:before="0" w:after="0"/>
+        <w:widowControl w:val="1"/>
         <w:ind w:right="0" w:left="0" w:firstLine="0"/>
         <w:rPr>
           <w:i w:val="1"/>
@@ -2731,6 +2930,8 @@
           <w:rFonts w:ascii="Times New Roman" w:eastAsia="Times New Roman" w:hAnsi="Times New Roman" w:hint="default"/>
         </w:rPr>
         <w:wordWrap w:val="0"/>
+        <w:autoSpaceDE w:val="0"/>
+        <w:autoSpaceDN w:val="0"/>
       </w:pPr>
       <w:r>
         <w:rPr>
@@ -2752,34 +2953,40 @@
         </w:numPr>
         <w:jc w:val="both"/>
         <w:spacing w:lineRule="auto" w:line="259" w:before="0" w:after="0"/>
-        <w:ind w:right="0" w:left="0" w:firstLine="0"/>
-        <w:rPr>
-          <w:i w:val="1"/>
-          <w:color w:val="auto"/>
-          <w:sz w:val="20"/>
-          <w:szCs w:val="20"/>
-          <w:rFonts w:ascii="Times New Roman" w:eastAsia="Times New Roman" w:hAnsi="Times New Roman" w:hint="default"/>
-        </w:rPr>
-        <w:wordWrap w:val="0"/>
-      </w:pPr>
-    </w:p>
-    <w:p>
-      <w:pPr>
-        <w:numPr>
-          <w:ilvl w:val="0"/>
-          <w:numId w:val="0"/>
-        </w:numPr>
-        <w:jc w:val="both"/>
-        <w:spacing w:lineRule="auto" w:line="259" w:before="0" w:after="0"/>
-        <w:ind w:right="0" w:left="0" w:firstLine="0"/>
-        <w:rPr>
-          <w:i w:val="1"/>
-          <w:color w:val="auto"/>
-          <w:sz w:val="20"/>
-          <w:szCs w:val="20"/>
-          <w:rFonts w:ascii="Times New Roman" w:eastAsia="Times New Roman" w:hAnsi="Times New Roman" w:hint="default"/>
-        </w:rPr>
-        <w:wordWrap w:val="0"/>
+        <w:widowControl w:val="1"/>
+        <w:ind w:right="0" w:left="0" w:firstLine="0"/>
+        <w:rPr>
+          <w:i w:val="1"/>
+          <w:color w:val="auto"/>
+          <w:sz w:val="20"/>
+          <w:szCs w:val="20"/>
+          <w:rFonts w:ascii="Times New Roman" w:eastAsia="Times New Roman" w:hAnsi="Times New Roman" w:hint="default"/>
+        </w:rPr>
+        <w:wordWrap w:val="0"/>
+        <w:autoSpaceDE w:val="0"/>
+        <w:autoSpaceDN w:val="0"/>
+      </w:pPr>
+    </w:p>
+    <w:p>
+      <w:pPr>
+        <w:numPr>
+          <w:ilvl w:val="0"/>
+          <w:numId w:val="0"/>
+        </w:numPr>
+        <w:jc w:val="both"/>
+        <w:spacing w:lineRule="auto" w:line="259" w:before="0" w:after="0"/>
+        <w:widowControl w:val="1"/>
+        <w:ind w:right="0" w:left="0" w:firstLine="0"/>
+        <w:rPr>
+          <w:i w:val="1"/>
+          <w:color w:val="auto"/>
+          <w:sz w:val="20"/>
+          <w:szCs w:val="20"/>
+          <w:rFonts w:ascii="Times New Roman" w:eastAsia="Times New Roman" w:hAnsi="Times New Roman" w:hint="default"/>
+        </w:rPr>
+        <w:wordWrap w:val="0"/>
+        <w:autoSpaceDE w:val="0"/>
+        <w:autoSpaceDN w:val="0"/>
       </w:pPr>
       <w:r>
         <w:rPr>
@@ -2787,9 +2994,9 @@
         </w:rPr>
         <w:drawing>
           <wp:inline distT="0" distB="0" distL="0" distR="0">
-            <wp:extent cx="2223135" cy="273050"/>
+            <wp:extent cx="2223770" cy="273685"/>
             <wp:effectExtent l="0" t="0" r="0" b="0"/>
-            <wp:docPr id="32" name="Imagen 12"/>
+            <wp:docPr id="21" name="Imagen 12"/>
             <wp:cNvGraphicFramePr>
               <a:graphicFrameLocks xmlns:a="http://schemas.openxmlformats.org/drawingml/2006/main" noChangeAspect="1"/>
             </wp:cNvGraphicFramePr>
@@ -2797,7 +3004,7 @@
               <a:graphicData uri="http://schemas.openxmlformats.org/drawingml/2006/picture">
                 <pic:pic xmlns:pic="http://schemas.openxmlformats.org/drawingml/2006/picture">
                   <pic:nvPicPr>
-                    <pic:cNvPr id="11" name="Picture 11" descr="/Users/robertovelasquezdean/Library/Group Containers/L48J367XN4.com.infraware.PolarisOffice/EngineTemp/96027/fImage14809326904.png"/>
+                    <pic:cNvPr id="11" name="Picture 11" descr="/Users/robertovelasquezdean/Library/Group Containers/L48J367XN4.com.infraware.PolarisOffice/EngineTemp/73071/fImage14809326904.png"/>
                     <pic:cNvPicPr>
                       <a:picLocks noChangeAspect="1" noChangeArrowheads="1"/>
                     </pic:cNvPicPr>
@@ -2817,7 +3024,7 @@
                   <pic:spPr>
                     <a:xfrm>
                       <a:off x="0" y="0"/>
-                      <a:ext cx="2223770" cy="273685"/>
+                      <a:ext cx="2224405" cy="274320"/>
                     </a:xfrm>
                     <a:prstGeom prst="rect"/>
                     <a:ln cap="flat"/>
@@ -2857,34 +3064,40 @@
         </w:numPr>
         <w:jc w:val="both"/>
         <w:spacing w:lineRule="auto" w:line="259" w:before="0" w:after="0"/>
-        <w:ind w:right="0" w:left="0" w:firstLine="0"/>
-        <w:rPr>
-          <w:i w:val="1"/>
-          <w:color w:val="auto"/>
-          <w:sz w:val="20"/>
-          <w:szCs w:val="20"/>
-          <w:rFonts w:ascii="Times New Roman" w:eastAsia="Times New Roman" w:hAnsi="Times New Roman" w:hint="default"/>
-        </w:rPr>
-        <w:wordWrap w:val="0"/>
-      </w:pPr>
-    </w:p>
-    <w:p>
-      <w:pPr>
-        <w:numPr>
-          <w:ilvl w:val="0"/>
-          <w:numId w:val="0"/>
-        </w:numPr>
-        <w:jc w:val="both"/>
-        <w:spacing w:lineRule="auto" w:line="259" w:before="0" w:after="0"/>
-        <w:ind w:right="0" w:left="0" w:firstLine="0"/>
-        <w:rPr>
-          <w:i w:val="1"/>
-          <w:color w:val="auto"/>
-          <w:sz w:val="20"/>
-          <w:szCs w:val="20"/>
-          <w:rFonts w:ascii="Times New Roman" w:eastAsia="Times New Roman" w:hAnsi="Times New Roman" w:hint="default"/>
-        </w:rPr>
-        <w:wordWrap w:val="0"/>
+        <w:widowControl w:val="1"/>
+        <w:ind w:right="0" w:left="0" w:firstLine="0"/>
+        <w:rPr>
+          <w:i w:val="1"/>
+          <w:color w:val="auto"/>
+          <w:sz w:val="20"/>
+          <w:szCs w:val="20"/>
+          <w:rFonts w:ascii="Times New Roman" w:eastAsia="Times New Roman" w:hAnsi="Times New Roman" w:hint="default"/>
+        </w:rPr>
+        <w:wordWrap w:val="0"/>
+        <w:autoSpaceDE w:val="0"/>
+        <w:autoSpaceDN w:val="0"/>
+      </w:pPr>
+    </w:p>
+    <w:p>
+      <w:pPr>
+        <w:numPr>
+          <w:ilvl w:val="0"/>
+          <w:numId w:val="0"/>
+        </w:numPr>
+        <w:jc w:val="both"/>
+        <w:spacing w:lineRule="auto" w:line="259" w:before="0" w:after="0"/>
+        <w:widowControl w:val="1"/>
+        <w:ind w:right="0" w:left="0" w:firstLine="0"/>
+        <w:rPr>
+          <w:i w:val="1"/>
+          <w:color w:val="auto"/>
+          <w:sz w:val="20"/>
+          <w:szCs w:val="20"/>
+          <w:rFonts w:ascii="Times New Roman" w:eastAsia="Times New Roman" w:hAnsi="Times New Roman" w:hint="default"/>
+        </w:rPr>
+        <w:wordWrap w:val="0"/>
+        <w:autoSpaceDE w:val="0"/>
+        <w:autoSpaceDN w:val="0"/>
       </w:pPr>
       <w:r>
         <w:rPr>
@@ -2905,34 +3118,40 @@
         </w:numPr>
         <w:jc w:val="both"/>
         <w:spacing w:lineRule="auto" w:line="259" w:before="0" w:after="0"/>
-        <w:ind w:right="0" w:left="0" w:firstLine="0"/>
-        <w:rPr>
-          <w:i w:val="0"/>
-          <w:color w:val="auto"/>
-          <w:sz w:val="20"/>
-          <w:szCs w:val="20"/>
-          <w:rFonts w:ascii="Times New Roman" w:eastAsia="Times New Roman" w:hAnsi="Times New Roman" w:hint="default"/>
-        </w:rPr>
-        <w:wordWrap w:val="0"/>
-      </w:pPr>
-    </w:p>
-    <w:p>
-      <w:pPr>
-        <w:numPr>
-          <w:ilvl w:val="0"/>
-          <w:numId w:val="0"/>
-        </w:numPr>
-        <w:jc w:val="both"/>
-        <w:spacing w:lineRule="auto" w:line="259" w:before="0" w:after="0"/>
-        <w:ind w:right="0" w:left="0" w:firstLine="0"/>
-        <w:rPr>
-          <w:i w:val="0"/>
-          <w:color w:val="auto"/>
-          <w:sz w:val="20"/>
-          <w:szCs w:val="20"/>
-          <w:rFonts w:ascii="Times New Roman" w:eastAsia="Times New Roman" w:hAnsi="Times New Roman" w:hint="default"/>
-        </w:rPr>
-        <w:wordWrap w:val="0"/>
+        <w:widowControl w:val="1"/>
+        <w:ind w:right="0" w:left="0" w:firstLine="0"/>
+        <w:rPr>
+          <w:i w:val="0"/>
+          <w:color w:val="auto"/>
+          <w:sz w:val="20"/>
+          <w:szCs w:val="20"/>
+          <w:rFonts w:ascii="Times New Roman" w:eastAsia="Times New Roman" w:hAnsi="Times New Roman" w:hint="default"/>
+        </w:rPr>
+        <w:wordWrap w:val="0"/>
+        <w:autoSpaceDE w:val="0"/>
+        <w:autoSpaceDN w:val="0"/>
+      </w:pPr>
+    </w:p>
+    <w:p>
+      <w:pPr>
+        <w:numPr>
+          <w:ilvl w:val="0"/>
+          <w:numId w:val="0"/>
+        </w:numPr>
+        <w:jc w:val="both"/>
+        <w:spacing w:lineRule="auto" w:line="259" w:before="0" w:after="0"/>
+        <w:widowControl w:val="1"/>
+        <w:ind w:right="0" w:left="0" w:firstLine="0"/>
+        <w:rPr>
+          <w:i w:val="0"/>
+          <w:color w:val="auto"/>
+          <w:sz w:val="20"/>
+          <w:szCs w:val="20"/>
+          <w:rFonts w:ascii="Times New Roman" w:eastAsia="Times New Roman" w:hAnsi="Times New Roman" w:hint="default"/>
+        </w:rPr>
+        <w:wordWrap w:val="0"/>
+        <w:autoSpaceDE w:val="0"/>
+        <w:autoSpaceDN w:val="0"/>
       </w:pPr>
       <w:r>
         <w:rPr>
@@ -2940,9 +3159,9 @@
         </w:rPr>
         <w:drawing>
           <wp:inline distT="0" distB="0" distL="0" distR="0">
-            <wp:extent cx="5934075" cy="3344545"/>
+            <wp:extent cx="5934710" cy="3345180"/>
             <wp:effectExtent l="0" t="0" r="0" b="0"/>
-            <wp:docPr id="28" name="Imagen 10"/>
+            <wp:docPr id="22" name="Imagen 10"/>
             <wp:cNvGraphicFramePr>
               <a:graphicFrameLocks xmlns:a="http://schemas.openxmlformats.org/drawingml/2006/main" noChangeAspect="1"/>
             </wp:cNvGraphicFramePr>
@@ -2950,7 +3169,7 @@
               <a:graphicData uri="http://schemas.openxmlformats.org/drawingml/2006/picture">
                 <pic:pic xmlns:pic="http://schemas.openxmlformats.org/drawingml/2006/picture">
                   <pic:nvPicPr>
-                    <pic:cNvPr id="12" name="Picture 12" descr="/Users/robertovelasquezdean/Library/Group Containers/L48J367XN4.com.infraware.PolarisOffice/EngineTemp/96027/fImage408410281026.png"/>
+                    <pic:cNvPr id="12" name="Picture 12" descr="/Users/robertovelasquezdean/Library/Group Containers/L48J367XN4.com.infraware.PolarisOffice/EngineTemp/73071/fImage408410281026.png"/>
                     <pic:cNvPicPr>
                       <a:picLocks noChangeAspect="1" noChangeArrowheads="1"/>
                     </pic:cNvPicPr>
@@ -2971,7 +3190,7 @@
                   <pic:spPr>
                     <a:xfrm>
                       <a:off x="0" y="0"/>
-                      <a:ext cx="5934710" cy="3345180"/>
+                      <a:ext cx="5935345" cy="3345815"/>
                     </a:xfrm>
                     <a:prstGeom prst="rect"/>
                     <a:ln cap="flat"/>
@@ -2991,25 +3210,29 @@
         </w:numPr>
         <w:jc w:val="both"/>
         <w:spacing w:lineRule="auto" w:line="259" w:before="0" w:after="0"/>
-        <w:ind w:right="0" w:left="0" w:firstLine="0"/>
-        <w:rPr>
-          <w:i w:val="0"/>
-          <w:color w:val="auto"/>
-          <w:sz w:val="20"/>
-          <w:szCs w:val="20"/>
-          <w:rFonts w:ascii="Times New Roman" w:eastAsia="Times New Roman" w:hAnsi="Times New Roman" w:hint="default"/>
-        </w:rPr>
-        <w:wordWrap w:val="0"/>
-      </w:pPr>
-    </w:p>
-    <w:p>
-      <w:pPr>
-        <w:numPr>
-          <w:ilvl w:val="0"/>
-          <w:numId w:val="0"/>
-        </w:numPr>
-        <w:jc w:val="both"/>
-        <w:spacing w:lineRule="auto" w:line="259" w:before="0" w:after="0"/>
+        <w:widowControl w:val="1"/>
+        <w:ind w:right="0" w:left="0" w:firstLine="0"/>
+        <w:rPr>
+          <w:i w:val="0"/>
+          <w:color w:val="auto"/>
+          <w:sz w:val="20"/>
+          <w:szCs w:val="20"/>
+          <w:rFonts w:ascii="Times New Roman" w:eastAsia="Times New Roman" w:hAnsi="Times New Roman" w:hint="default"/>
+        </w:rPr>
+        <w:wordWrap w:val="0"/>
+        <w:autoSpaceDE w:val="0"/>
+        <w:autoSpaceDN w:val="0"/>
+      </w:pPr>
+    </w:p>
+    <w:p>
+      <w:pPr>
+        <w:numPr>
+          <w:ilvl w:val="0"/>
+          <w:numId w:val="0"/>
+        </w:numPr>
+        <w:jc w:val="both"/>
+        <w:spacing w:lineRule="auto" w:line="259" w:before="0" w:after="0"/>
+        <w:widowControl w:val="1"/>
         <w:ind w:right="0" w:left="0" w:firstLine="0"/>
         <w:rPr>
           <w:i w:val="1"/>
@@ -3020,6 +3243,8 @@
           <w:rFonts w:ascii="Times New Roman" w:eastAsia="Times New Roman" w:hAnsi="Times New Roman" w:hint="default"/>
         </w:rPr>
         <w:wordWrap w:val="0"/>
+        <w:autoSpaceDE w:val="0"/>
+        <w:autoSpaceDN w:val="0"/>
       </w:pPr>
       <w:r>
         <w:rPr>
@@ -3030,7 +3255,7 @@
           <w:szCs w:val="20"/>
           <w:rFonts w:ascii="Times New Roman" w:eastAsia="Times New Roman" w:hAnsi="Times New Roman" w:hint="default"/>
         </w:rPr>
-        <w:t xml:space="preserve">No se asuste, todos estos procesos serán simplificados en un ejemplo real en código. Y trataremos de ser lo </w:t>
+        <w:t xml:space="preserve">No se asuste, todos estos procesos serán simplificados en un ejemplo real en código (vealo en el archivo tipo c </w:t>
       </w:r>
       <w:r>
         <w:rPr>
@@ -3041,17 +3266,18 @@
           <w:szCs w:val="20"/>
           <w:rFonts w:ascii="Times New Roman" w:eastAsia="Times New Roman" w:hAnsi="Times New Roman" w:hint="default"/>
         </w:rPr>
-        <w:t xml:space="preserve">menos tedioso posible.</w:t>
-      </w:r>
-    </w:p>
-    <w:p>
-      <w:pPr>
-        <w:numPr>
-          <w:ilvl w:val="0"/>
-          <w:numId w:val="0"/>
-        </w:numPr>
-        <w:jc w:val="both"/>
-        <w:spacing w:lineRule="auto" w:line="259" w:before="0" w:after="0"/>
+        <w:t xml:space="preserve">llamado: “list.c”). Y trataremos de ser lo menos tedioso posible.</w:t>
+      </w:r>
+    </w:p>
+    <w:p>
+      <w:pPr>
+        <w:numPr>
+          <w:ilvl w:val="0"/>
+          <w:numId w:val="0"/>
+        </w:numPr>
+        <w:jc w:val="both"/>
+        <w:spacing w:lineRule="auto" w:line="259" w:before="0" w:after="0"/>
+        <w:widowControl w:val="1"/>
         <w:ind w:right="0" w:left="0" w:firstLine="0"/>
         <w:rPr>
           <w:i w:val="1"/>
@@ -3062,16 +3288,19 @@
           <w:rFonts w:ascii="Times New Roman" w:eastAsia="Times New Roman" w:hAnsi="Times New Roman" w:hint="default"/>
         </w:rPr>
         <w:wordWrap w:val="0"/>
-      </w:pPr>
-    </w:p>
-    <w:p>
-      <w:pPr>
-        <w:numPr>
-          <w:ilvl w:val="0"/>
-          <w:numId w:val="0"/>
-        </w:numPr>
-        <w:jc w:val="both"/>
-        <w:spacing w:lineRule="auto" w:line="259" w:before="0" w:after="0"/>
+        <w:autoSpaceDE w:val="0"/>
+        <w:autoSpaceDN w:val="0"/>
+      </w:pPr>
+    </w:p>
+    <w:p>
+      <w:pPr>
+        <w:numPr>
+          <w:ilvl w:val="0"/>
+          <w:numId w:val="0"/>
+        </w:numPr>
+        <w:jc w:val="both"/>
+        <w:spacing w:lineRule="auto" w:line="259" w:before="0" w:after="0"/>
+        <w:widowControl w:val="1"/>
         <w:ind w:right="0" w:left="0" w:firstLine="0"/>
         <w:rPr>
           <w:i w:val="1"/>
@@ -3082,6 +3311,8 @@
           <w:rFonts w:ascii="Times New Roman" w:eastAsia="Times New Roman" w:hAnsi="Times New Roman" w:hint="default"/>
         </w:rPr>
         <w:wordWrap w:val="0"/>
+        <w:autoSpaceDE w:val="0"/>
+        <w:autoSpaceDN w:val="0"/>
       </w:pPr>
     </w:p>
     <w:sectPr>
@@ -3111,7 +3342,11 @@
   <w:docDefaults>
     <w:pPrDefault>
       <w:pPr>
-        <w:jc w:val="both"/>
+        <w:autoSpaceDE w:val="1"/>
+        <w:autoSpaceDN w:val="1"/>
+        <w:jc w:val="both"/>
+        <w:widowControl/>
+        <w:wordWrap/>
       </w:pPr>
     </w:pPrDefault>
     <w:rPrDefault>
@@ -3132,6 +3367,8 @@
       <w:autoSpaceDE w:val="0"/>
       <w:autoSpaceDN w:val="0"/>
       <w:jc w:val="both"/>
+      <w:widowControl/>
+      <w:wordWrap/>
     </w:pPr>
     <w:rPr>
       <w:shd w:val="clear"/>
@@ -3155,9 +3392,8 @@
   </w:style>
   <w:style w:default="1" w:styleId="PO3" w:type="table">
     <w:name w:val="Normal Table"/>
+    <w:basedOn w:val="PO3"/>
     <w:uiPriority w:val="3"/>
-    <w:semiHidden/>
-    <w:unhideWhenUsed/>
     <w:tblPr>
       <w:tblCellMar>
         <w:bottom w:type="dxa" w:w="0"/>
@@ -3180,7 +3416,11 @@
     <w:qFormat/>
     <w:uiPriority w:val="5"/>
     <w:pPr>
+      <w:autoSpaceDE w:val="1"/>
+      <w:autoSpaceDN w:val="1"/>
       <w:jc w:val="both"/>
+      <w:widowControl/>
+      <w:wordWrap/>
     </w:pPr>
     <w:rPr>
       <w:shd w:val="clear"/>
@@ -3195,7 +3435,11 @@
     <w:qFormat/>
     <w:uiPriority w:val="6"/>
     <w:pPr>
+      <w:autoSpaceDE w:val="1"/>
+      <w:autoSpaceDN w:val="1"/>
       <w:jc w:val="center"/>
+      <w:widowControl/>
+      <w:wordWrap/>
     </w:pPr>
     <w:rPr>
       <w:b/>
@@ -3211,7 +3455,11 @@
     <w:qFormat/>
     <w:uiPriority w:val="7"/>
     <w:pPr>
+      <w:autoSpaceDE w:val="1"/>
+      <w:autoSpaceDN w:val="1"/>
       <w:jc w:val="both"/>
+      <w:widowControl/>
+      <w:wordWrap/>
     </w:pPr>
     <w:rPr>
       <w:shd w:val="clear"/>
@@ -3226,7 +3474,11 @@
     <w:qFormat/>
     <w:uiPriority w:val="8"/>
     <w:pPr>
+      <w:autoSpaceDE w:val="1"/>
+      <w:autoSpaceDN w:val="1"/>
       <w:jc w:val="both"/>
+      <w:widowControl/>
+      <w:wordWrap/>
     </w:pPr>
     <w:rPr>
       <w:shd w:val="clear"/>
@@ -3241,8 +3493,12 @@
     <w:qFormat/>
     <w:uiPriority w:val="9"/>
     <w:pPr>
+      <w:autoSpaceDE w:val="1"/>
+      <w:autoSpaceDN w:val="1"/>
       <w:ind w:left="1000" w:hanging="400"/>
       <w:jc w:val="both"/>
+      <w:widowControl/>
+      <w:wordWrap/>
     </w:pPr>
     <w:rPr>
       <w:shd w:val="clear"/>
@@ -3257,8 +3513,12 @@
     <w:qFormat/>
     <w:uiPriority w:val="10"/>
     <w:pPr>
+      <w:autoSpaceDE w:val="1"/>
+      <w:autoSpaceDN w:val="1"/>
       <w:ind w:left="1200" w:hanging="400"/>
       <w:jc w:val="both"/>
+      <w:widowControl/>
+      <w:wordWrap/>
     </w:pPr>
     <w:rPr>
       <w:b/>
@@ -3274,8 +3534,12 @@
     <w:qFormat/>
     <w:uiPriority w:val="11"/>
     <w:pPr>
+      <w:autoSpaceDE w:val="1"/>
+      <w:autoSpaceDN w:val="1"/>
       <w:ind w:left="1400" w:hanging="400"/>
       <w:jc w:val="both"/>
+      <w:widowControl/>
+      <w:wordWrap/>
     </w:pPr>
     <w:rPr>
       <w:shd w:val="clear"/>
@@ -3290,8 +3554,12 @@
     <w:qFormat/>
     <w:uiPriority w:val="12"/>
     <w:pPr>
+      <w:autoSpaceDE w:val="1"/>
+      <w:autoSpaceDN w:val="1"/>
       <w:ind w:left="1600" w:hanging="400"/>
       <w:jc w:val="both"/>
+      <w:widowControl/>
+      <w:wordWrap/>
     </w:pPr>
     <w:rPr>
       <w:b/>
@@ -3307,8 +3575,12 @@
     <w:qFormat/>
     <w:uiPriority w:val="13"/>
     <w:pPr>
+      <w:autoSpaceDE w:val="1"/>
+      <w:autoSpaceDN w:val="1"/>
       <w:ind w:left="1800" w:hanging="400"/>
       <w:jc w:val="both"/>
+      <w:widowControl/>
+      <w:wordWrap/>
     </w:pPr>
     <w:rPr>
       <w:shd w:val="clear"/>
@@ -3323,8 +3595,12 @@
     <w:qFormat/>
     <w:uiPriority w:val="14"/>
     <w:pPr>
+      <w:autoSpaceDE w:val="1"/>
+      <w:autoSpaceDN w:val="1"/>
       <w:ind w:left="2000" w:hanging="400"/>
       <w:jc w:val="both"/>
+      <w:widowControl/>
+      <w:wordWrap/>
     </w:pPr>
     <w:rPr>
       <w:shd w:val="clear"/>
@@ -3339,8 +3615,12 @@
     <w:qFormat/>
     <w:uiPriority w:val="15"/>
     <w:pPr>
+      <w:autoSpaceDE w:val="1"/>
+      <w:autoSpaceDN w:val="1"/>
       <w:ind w:left="2200" w:hanging="400"/>
       <w:jc w:val="both"/>
+      <w:widowControl/>
+      <w:wordWrap/>
     </w:pPr>
     <w:rPr>
       <w:shd w:val="clear"/>
@@ -3355,7 +3635,11 @@
     <w:qFormat/>
     <w:uiPriority w:val="16"/>
     <w:pPr>
+      <w:autoSpaceDE w:val="1"/>
+      <w:autoSpaceDN w:val="1"/>
       <w:jc w:val="center"/>
+      <w:widowControl/>
+      <w:wordWrap/>
     </w:pPr>
     <w:rPr>
       <w:shd w:val="clear"/>
@@ -3420,8 +3704,12 @@
     <w:qFormat/>
     <w:uiPriority w:val="21"/>
     <w:pPr>
+      <w:autoSpaceDE w:val="1"/>
+      <w:autoSpaceDN w:val="1"/>
       <w:ind w:left="864" w:right="864" w:firstLine="0"/>
       <w:jc w:val="center"/>
+      <w:widowControl/>
+      <w:wordWrap/>
     </w:pPr>
     <w:rPr>
       <w:color w:val="404040"/>
@@ -3442,8 +3730,12 @@
         <w:top w:val="single" w:sz="1" w:space="10" w:color="5B9BD5"/>
         <w:bottom w:val="single" w:sz="1" w:space="10" w:color="5B9BD5"/>
       </w:pBdr>
+      <w:autoSpaceDE w:val="1"/>
+      <w:autoSpaceDN w:val="1"/>
       <w:ind w:left="950" w:right="950" w:firstLine="0"/>
       <w:jc w:val="center"/>
+      <w:widowControl/>
+      <w:wordWrap/>
     </w:pPr>
     <w:rPr>
       <w:color w:val="5B9BD5"/>
@@ -3500,8 +3792,12 @@
     <w:qFormat/>
     <w:uiPriority w:val="26"/>
     <w:pPr>
+      <w:autoSpaceDE w:val="1"/>
+      <w:autoSpaceDN w:val="1"/>
       <w:ind w:left="850" w:firstLine="0"/>
       <w:jc w:val="both"/>
+      <w:widowControl/>
+      <w:wordWrap/>
     </w:pPr>
     <w:rPr>
       <w:shd w:val="clear"/>
@@ -3516,7 +3812,12 @@
     <w:qFormat/>
     <w:uiPriority w:val="27"/>
     <w:unhideWhenUsed/>
-    <w:pPr/>
+    <w:pPr>
+      <w:autoSpaceDE w:val="1"/>
+      <w:autoSpaceDN w:val="1"/>
+      <w:widowControl/>
+      <w:wordWrap/>
+    </w:pPr>
     <w:rPr>
       <w:color w:val="2E74B5"/>
       <w:shd w:val="clear"/>
@@ -3532,7 +3833,11 @@
     <w:uiPriority w:val="28"/>
     <w:unhideWhenUsed/>
     <w:pPr>
+      <w:autoSpaceDE w:val="1"/>
+      <w:autoSpaceDN w:val="1"/>
       <w:jc w:val="both"/>
+      <w:widowControl/>
+      <w:wordWrap/>
     </w:pPr>
     <w:rPr>
       <w:shd w:val="clear"/>
@@ -3548,8 +3853,12 @@
     <w:uiPriority w:val="29"/>
     <w:unhideWhenUsed/>
     <w:pPr>
+      <w:autoSpaceDE w:val="1"/>
+      <w:autoSpaceDN w:val="1"/>
       <w:ind w:left="425" w:firstLine="0"/>
       <w:jc w:val="both"/>
+      <w:widowControl/>
+      <w:wordWrap/>
     </w:pPr>
     <w:rPr>
       <w:shd w:val="clear"/>
@@ -3565,8 +3874,12 @@
     <w:uiPriority w:val="30"/>
     <w:unhideWhenUsed/>
     <w:pPr>
+      <w:autoSpaceDE w:val="1"/>
+      <w:autoSpaceDN w:val="1"/>
       <w:ind w:left="850" w:firstLine="0"/>
       <w:jc w:val="both"/>
+      <w:widowControl/>
+      <w:wordWrap/>
     </w:pPr>
     <w:rPr>
       <w:shd w:val="clear"/>
@@ -3582,8 +3895,12 @@
     <w:uiPriority w:val="31"/>
     <w:unhideWhenUsed/>
     <w:pPr>
+      <w:autoSpaceDE w:val="1"/>
+      <w:autoSpaceDN w:val="1"/>
       <w:ind w:left="1275" w:firstLine="0"/>
       <w:jc w:val="both"/>
+      <w:widowControl/>
+      <w:wordWrap/>
     </w:pPr>
     <w:rPr>
       <w:shd w:val="clear"/>
@@ -3599,8 +3916,12 @@
     <w:uiPriority w:val="32"/>
     <w:unhideWhenUsed/>
     <w:pPr>
+      <w:autoSpaceDE w:val="1"/>
+      <w:autoSpaceDN w:val="1"/>
       <w:ind w:left="1700" w:firstLine="0"/>
       <w:jc w:val="both"/>
+      <w:widowControl/>
+      <w:wordWrap/>
     </w:pPr>
     <w:rPr>
       <w:shd w:val="clear"/>
@@ -3616,8 +3937,12 @@
     <w:uiPriority w:val="33"/>
     <w:unhideWhenUsed/>
     <w:pPr>
+      <w:autoSpaceDE w:val="1"/>
+      <w:autoSpaceDN w:val="1"/>
       <w:ind w:left="2125" w:firstLine="0"/>
       <w:jc w:val="both"/>
+      <w:widowControl/>
+      <w:wordWrap/>
     </w:pPr>
     <w:rPr>
       <w:shd w:val="clear"/>
@@ -3633,8 +3958,12 @@
     <w:uiPriority w:val="34"/>
     <w:unhideWhenUsed/>
     <w:pPr>
+      <w:autoSpaceDE w:val="1"/>
+      <w:autoSpaceDN w:val="1"/>
       <w:ind w:left="2550" w:firstLine="0"/>
       <w:jc w:val="both"/>
+      <w:widowControl/>
+      <w:wordWrap/>
     </w:pPr>
     <w:rPr>
       <w:shd w:val="clear"/>
@@ -3650,8 +3979,12 @@
     <w:uiPriority w:val="35"/>
     <w:unhideWhenUsed/>
     <w:pPr>
+      <w:autoSpaceDE w:val="1"/>
+      <w:autoSpaceDN w:val="1"/>
       <w:ind w:left="2975" w:firstLine="0"/>
       <w:jc w:val="both"/>
+      <w:widowControl/>
+      <w:wordWrap/>
     </w:pPr>
     <w:rPr>
       <w:shd w:val="clear"/>
@@ -3667,8 +4000,12 @@
     <w:uiPriority w:val="36"/>
     <w:unhideWhenUsed/>
     <w:pPr>
+      <w:autoSpaceDE w:val="1"/>
+      <w:autoSpaceDN w:val="1"/>
       <w:ind w:left="3400" w:firstLine="0"/>
       <w:jc w:val="both"/>
+      <w:widowControl/>
+      <w:wordWrap/>
     </w:pPr>
     <w:rPr>
       <w:shd w:val="clear"/>

</xml_diff>